<commit_message>
Corrected updates on updated JIRA and Deltek Insert/Updates. Added ktr for Report_Missing_Data_Analysis
</commit_message>
<xml_diff>
--- a/_documents/Jets Records Reportiing Instructions.docx
+++ b/_documents/Jets Records Reportiing Instructions.docx
@@ -8,7 +8,12 @@
       </w:pPr>
       <w:proofErr w:type="spellStart"/>
       <w:r>
-        <w:t>Jets_Reporting</w:t>
+        <w:t>Jets_Repor</w:t>
+      </w:r>
+      <w:bookmarkStart w:id="0" w:name="_GoBack"/>
+      <w:bookmarkEnd w:id="0"/>
+      <w:r>
+        <w:t>ting</w:t>
       </w:r>
       <w:proofErr w:type="spellEnd"/>
       <w:r>
@@ -118,7 +123,7 @@
                     <pic:cNvPicPr/>
                   </pic:nvPicPr>
                   <pic:blipFill>
-                    <a:blip r:embed="rId6"/>
+                    <a:blip r:embed="rId9"/>
                     <a:stretch>
                       <a:fillRect/>
                     </a:stretch>
@@ -384,7 +389,7 @@
                     <pic:cNvPicPr/>
                   </pic:nvPicPr>
                   <pic:blipFill>
-                    <a:blip r:embed="rId7"/>
+                    <a:blip r:embed="rId10"/>
                     <a:stretch>
                       <a:fillRect/>
                     </a:stretch>
@@ -417,9 +422,6 @@
           <w:szCs w:val="28"/>
         </w:rPr>
       </w:pPr>
-      <w:r>
-        <w:br w:type="page"/>
-      </w:r>
     </w:p>
     <w:p>
       <w:pPr>
@@ -427,7 +429,6 @@
       </w:pPr>
       <w:proofErr w:type="spellStart"/>
       <w:r>
-        <w:lastRenderedPageBreak/>
         <w:t>Deltek</w:t>
       </w:r>
       <w:proofErr w:type="spellEnd"/>
@@ -650,7 +651,7 @@
                     <pic:cNvPicPr/>
                   </pic:nvPicPr>
                   <pic:blipFill>
-                    <a:blip r:embed="rId8"/>
+                    <a:blip r:embed="rId11"/>
                     <a:stretch>
                       <a:fillRect/>
                     </a:stretch>
@@ -676,6 +677,7 @@
         <w:pStyle w:val="Heading2"/>
       </w:pPr>
       <w:r>
+        <w:lastRenderedPageBreak/>
         <w:t>Views</w:t>
       </w:r>
     </w:p>
@@ -683,8 +685,6 @@
       <w:r>
         <w:t>The reports require the following VIES to be created</w:t>
       </w:r>
-      <w:bookmarkStart w:id="0" w:name="_GoBack"/>
-      <w:bookmarkEnd w:id="0"/>
     </w:p>
     <w:p/>
     <w:p>
@@ -922,7 +922,6 @@
       </w:pPr>
       <w:proofErr w:type="spellStart"/>
       <w:r>
-        <w:lastRenderedPageBreak/>
         <w:t>JIRA_hours_sum_date</w:t>
       </w:r>
       <w:proofErr w:type="spellEnd"/>
@@ -1287,6 +1286,7 @@
       </w:pPr>
       <w:proofErr w:type="gramStart"/>
       <w:r>
+        <w:lastRenderedPageBreak/>
         <w:t xml:space="preserve">Select  </w:t>
       </w:r>
       <w:proofErr w:type="spellStart"/>
@@ -1387,11 +1387,7 @@
         <w:t xml:space="preserve"> by name, date</w:t>
       </w:r>
     </w:p>
-    <w:p>
-      <w:r>
-        <w:br w:type="page"/>
-      </w:r>
-    </w:p>
+    <w:p/>
     <w:p/>
     <w:p>
       <w:pPr>
@@ -1436,7 +1432,7 @@
                     <pic:cNvPicPr/>
                   </pic:nvPicPr>
                   <pic:blipFill>
-                    <a:blip r:embed="rId9"/>
+                    <a:blip r:embed="rId12"/>
                     <a:stretch>
                       <a:fillRect/>
                     </a:stretch>
@@ -1488,7 +1484,7 @@
                     <pic:cNvPicPr/>
                   </pic:nvPicPr>
                   <pic:blipFill>
-                    <a:blip r:embed="rId10"/>
+                    <a:blip r:embed="rId13"/>
                     <a:stretch>
                       <a:fillRect/>
                     </a:stretch>
@@ -1516,6 +1512,7 @@
       </w:pPr>
       <w:proofErr w:type="spellStart"/>
       <w:r>
+        <w:lastRenderedPageBreak/>
         <w:t>JIRA_to_Work_Log_Hours.ktr</w:t>
       </w:r>
       <w:proofErr w:type="spellEnd"/>
@@ -1548,7 +1545,7 @@
                     <pic:cNvPicPr/>
                   </pic:nvPicPr>
                   <pic:blipFill>
-                    <a:blip r:embed="rId11"/>
+                    <a:blip r:embed="rId14"/>
                     <a:stretch>
                       <a:fillRect/>
                     </a:stretch>
@@ -1575,7 +1572,6 @@
         <w:pStyle w:val="Heading3"/>
       </w:pPr>
       <w:r>
-        <w:lastRenderedPageBreak/>
         <w:t xml:space="preserve">Insert / Update </w:t>
       </w:r>
       <w:proofErr w:type="spellStart"/>
@@ -1591,10 +1587,10 @@
           <w:lang w:eastAsia="en-US"/>
         </w:rPr>
         <w:drawing>
-          <wp:inline distT="0" distB="0" distL="0" distR="0" wp14:anchorId="4E132D80" wp14:editId="4311C0DD">
-            <wp:extent cx="5400675" cy="1657350"/>
-            <wp:effectExtent l="0" t="0" r="9525" b="0"/>
-            <wp:docPr id="10" name="Picture 10"/>
+          <wp:inline distT="0" distB="0" distL="0" distR="0" wp14:anchorId="1305B9A7" wp14:editId="5DAFF390">
+            <wp:extent cx="5048250" cy="1943100"/>
+            <wp:effectExtent l="0" t="0" r="0" b="0"/>
+            <wp:docPr id="1" name="Picture 1"/>
             <wp:cNvGraphicFramePr>
               <a:graphicFrameLocks xmlns:a="http://schemas.openxmlformats.org/drawingml/2006/main" noChangeAspect="1"/>
             </wp:cNvGraphicFramePr>
@@ -1606,7 +1602,7 @@
                     <pic:cNvPicPr/>
                   </pic:nvPicPr>
                   <pic:blipFill>
-                    <a:blip r:embed="rId12"/>
+                    <a:blip r:embed="rId15"/>
                     <a:stretch>
                       <a:fillRect/>
                     </a:stretch>
@@ -1614,7 +1610,7 @@
                   <pic:spPr>
                     <a:xfrm>
                       <a:off x="0" y="0"/>
-                      <a:ext cx="5400675" cy="1657350"/>
+                      <a:ext cx="5048250" cy="1943100"/>
                     </a:xfrm>
                     <a:prstGeom prst="rect">
                       <a:avLst/>
@@ -1659,7 +1655,7 @@
                     <pic:cNvPicPr/>
                   </pic:nvPicPr>
                   <pic:blipFill>
-                    <a:blip r:embed="rId13"/>
+                    <a:blip r:embed="rId16"/>
                     <a:stretch>
                       <a:fillRect/>
                     </a:stretch>
@@ -1680,7 +1676,6 @@
         </w:drawing>
       </w:r>
     </w:p>
-    <w:p/>
     <w:p>
       <w:pPr>
         <w:pStyle w:val="Heading3"/>
@@ -1701,11 +1696,12 @@
           <w:noProof/>
           <w:lang w:eastAsia="en-US"/>
         </w:rPr>
+        <w:lastRenderedPageBreak/>
         <w:drawing>
-          <wp:inline distT="0" distB="0" distL="0" distR="0" wp14:anchorId="2C11BA16" wp14:editId="42E84E0B">
-            <wp:extent cx="5943600" cy="636270"/>
-            <wp:effectExtent l="0" t="0" r="0" b="0"/>
-            <wp:docPr id="7" name="Picture 7"/>
+          <wp:inline distT="0" distB="0" distL="0" distR="0" wp14:anchorId="5C6011AD" wp14:editId="07BD58C5">
+            <wp:extent cx="5943600" cy="1748155"/>
+            <wp:effectExtent l="0" t="0" r="0" b="4445"/>
+            <wp:docPr id="15" name="Picture 15"/>
             <wp:cNvGraphicFramePr>
               <a:graphicFrameLocks xmlns:a="http://schemas.openxmlformats.org/drawingml/2006/main" noChangeAspect="1"/>
             </wp:cNvGraphicFramePr>
@@ -1717,7 +1713,7 @@
                     <pic:cNvPicPr/>
                   </pic:nvPicPr>
                   <pic:blipFill>
-                    <a:blip r:embed="rId14"/>
+                    <a:blip r:embed="rId17"/>
                     <a:stretch>
                       <a:fillRect/>
                     </a:stretch>
@@ -1725,7 +1721,7 @@
                   <pic:spPr>
                     <a:xfrm>
                       <a:off x="0" y="0"/>
-                      <a:ext cx="5943600" cy="636270"/>
+                      <a:ext cx="5943600" cy="1748155"/>
                     </a:xfrm>
                     <a:prstGeom prst="rect">
                       <a:avLst/>
@@ -1738,6 +1734,19 @@
         </w:drawing>
       </w:r>
     </w:p>
+    <w:p/>
+    <w:p/>
+    <w:p/>
+    <w:p>
+      <w:pPr>
+        <w:pStyle w:val="Heading3"/>
+      </w:pPr>
+      <w:proofErr w:type="spellStart"/>
+      <w:r>
+        <w:t>Report_Missing_Data_Analysis</w:t>
+      </w:r>
+      <w:proofErr w:type="spellEnd"/>
+    </w:p>
     <w:p>
       <w:r>
         <w:rPr>
@@ -1745,10 +1754,10 @@
           <w:lang w:eastAsia="en-US"/>
         </w:rPr>
         <w:drawing>
-          <wp:inline distT="0" distB="0" distL="0" distR="0" wp14:anchorId="62DE9C57" wp14:editId="253E2429">
-            <wp:extent cx="5943600" cy="1289050"/>
-            <wp:effectExtent l="0" t="0" r="0" b="6350"/>
-            <wp:docPr id="3" name="Picture 3"/>
+          <wp:inline distT="0" distB="0" distL="0" distR="0" wp14:anchorId="420E3A0B" wp14:editId="06238CEA">
+            <wp:extent cx="5943600" cy="1590675"/>
+            <wp:effectExtent l="0" t="0" r="0" b="9525"/>
+            <wp:docPr id="6" name="Picture 6"/>
             <wp:cNvGraphicFramePr>
               <a:graphicFrameLocks xmlns:a="http://schemas.openxmlformats.org/drawingml/2006/main" noChangeAspect="1"/>
             </wp:cNvGraphicFramePr>
@@ -1760,7 +1769,7 @@
                     <pic:cNvPicPr/>
                   </pic:nvPicPr>
                   <pic:blipFill>
-                    <a:blip r:embed="rId15"/>
+                    <a:blip r:embed="rId18"/>
                     <a:stretch>
                       <a:fillRect/>
                     </a:stretch>
@@ -1768,7 +1777,7 @@
                   <pic:spPr>
                     <a:xfrm>
                       <a:off x="0" y="0"/>
-                      <a:ext cx="5943600" cy="1289050"/>
+                      <a:ext cx="5943600" cy="1590675"/>
                     </a:xfrm>
                     <a:prstGeom prst="rect">
                       <a:avLst/>
@@ -1781,39 +1790,19 @@
         </w:drawing>
       </w:r>
     </w:p>
-    <w:p/>
-    <w:p/>
-    <w:p>
-      <w:pPr>
-        <w:pStyle w:val="Heading2"/>
-      </w:pPr>
-      <w:r>
-        <w:lastRenderedPageBreak/>
-        <w:t>Test Case</w:t>
-      </w:r>
-      <w:r>
-        <w:t>s</w:t>
-      </w:r>
-    </w:p>
-    <w:p/>
-    <w:p>
-      <w:pPr>
-        <w:pStyle w:val="Heading3"/>
-      </w:pPr>
-      <w:r>
-        <w:t xml:space="preserve">New </w:t>
-      </w:r>
-      <w:proofErr w:type="spellStart"/>
-      <w:r>
-        <w:t>DT_Entered_labor_hours</w:t>
-      </w:r>
-      <w:proofErr w:type="spellEnd"/>
-      <w:r>
-        <w:t xml:space="preserve"> for an Employee for a specific Date</w:t>
-      </w:r>
-    </w:p>
-    <w:p/>
-    <w:p/>
+    <w:p>
+      <w:pPr>
+        <w:pStyle w:val="Heading4"/>
+      </w:pPr>
+      <w:r>
+        <w:t xml:space="preserve">Select </w:t>
+      </w:r>
+      <w:proofErr w:type="spellStart"/>
+      <w:r>
+        <w:t>Missing_Data_Analysis</w:t>
+      </w:r>
+      <w:proofErr w:type="spellEnd"/>
+    </w:p>
     <w:p>
       <w:r>
         <w:rPr>
@@ -1821,10 +1810,10 @@
           <w:lang w:eastAsia="en-US"/>
         </w:rPr>
         <w:drawing>
-          <wp:inline distT="0" distB="0" distL="0" distR="0" wp14:anchorId="2D42EC07" wp14:editId="4E95637A">
-            <wp:extent cx="4381500" cy="2847975"/>
-            <wp:effectExtent l="0" t="0" r="0" b="9525"/>
-            <wp:docPr id="1" name="Picture 1"/>
+          <wp:inline distT="0" distB="0" distL="0" distR="0" wp14:anchorId="56BF8FCF" wp14:editId="5D989D57">
+            <wp:extent cx="5943600" cy="1086485"/>
+            <wp:effectExtent l="0" t="0" r="0" b="0"/>
+            <wp:docPr id="9" name="Picture 9"/>
             <wp:cNvGraphicFramePr>
               <a:graphicFrameLocks xmlns:a="http://schemas.openxmlformats.org/drawingml/2006/main" noChangeAspect="1"/>
             </wp:cNvGraphicFramePr>
@@ -1836,7 +1825,7 @@
                     <pic:cNvPicPr/>
                   </pic:nvPicPr>
                   <pic:blipFill>
-                    <a:blip r:embed="rId16"/>
+                    <a:blip r:embed="rId19"/>
                     <a:stretch>
                       <a:fillRect/>
                     </a:stretch>
@@ -1844,7 +1833,7 @@
                   <pic:spPr>
                     <a:xfrm>
                       <a:off x="0" y="0"/>
-                      <a:ext cx="4381500" cy="2847975"/>
+                      <a:ext cx="5943600" cy="1086485"/>
                     </a:xfrm>
                     <a:prstGeom prst="rect">
                       <a:avLst/>
@@ -1857,13 +1846,824 @@
         </w:drawing>
       </w:r>
     </w:p>
+    <w:p>
+      <w:pPr>
+        <w:pStyle w:val="Heading4"/>
+      </w:pPr>
+      <w:r>
+        <w:lastRenderedPageBreak/>
+        <w:t xml:space="preserve">Microsoft Excel Output </w:t>
+      </w:r>
+      <w:proofErr w:type="gramStart"/>
+      <w:r>
+        <w:t>-  _</w:t>
+      </w:r>
+      <w:proofErr w:type="gramEnd"/>
+      <w:r>
+        <w:t>output\</w:t>
+      </w:r>
+      <w:proofErr w:type="spellStart"/>
+      <w:r>
+        <w:t>report_missing_data</w:t>
+      </w:r>
+      <w:proofErr w:type="spellEnd"/>
+      <w:r>
+        <w:t>\</w:t>
+      </w:r>
+      <w:proofErr w:type="spellStart"/>
+      <w:r>
+        <w:t>report_missing_data_analysis</w:t>
+      </w:r>
+      <w:proofErr w:type="spellEnd"/>
+    </w:p>
+    <w:p>
+      <w:r>
+        <w:rPr>
+          <w:noProof/>
+          <w:lang w:eastAsia="en-US"/>
+        </w:rPr>
+        <w:drawing>
+          <wp:inline distT="0" distB="0" distL="0" distR="0" wp14:anchorId="37CFA0CE" wp14:editId="73CF3F49">
+            <wp:extent cx="5943600" cy="1963420"/>
+            <wp:effectExtent l="0" t="0" r="0" b="0"/>
+            <wp:docPr id="14" name="Picture 14"/>
+            <wp:cNvGraphicFramePr>
+              <a:graphicFrameLocks xmlns:a="http://schemas.openxmlformats.org/drawingml/2006/main" noChangeAspect="1"/>
+            </wp:cNvGraphicFramePr>
+            <a:graphic xmlns:a="http://schemas.openxmlformats.org/drawingml/2006/main">
+              <a:graphicData uri="http://schemas.openxmlformats.org/drawingml/2006/picture">
+                <pic:pic xmlns:pic="http://schemas.openxmlformats.org/drawingml/2006/picture">
+                  <pic:nvPicPr>
+                    <pic:cNvPr id="1" name=""/>
+                    <pic:cNvPicPr/>
+                  </pic:nvPicPr>
+                  <pic:blipFill>
+                    <a:blip r:embed="rId20"/>
+                    <a:stretch>
+                      <a:fillRect/>
+                    </a:stretch>
+                  </pic:blipFill>
+                  <pic:spPr>
+                    <a:xfrm>
+                      <a:off x="0" y="0"/>
+                      <a:ext cx="5943600" cy="1963420"/>
+                    </a:xfrm>
+                    <a:prstGeom prst="rect">
+                      <a:avLst/>
+                    </a:prstGeom>
+                  </pic:spPr>
+                </pic:pic>
+              </a:graphicData>
+            </a:graphic>
+          </wp:inline>
+        </w:drawing>
+      </w:r>
+    </w:p>
+    <w:p/>
+    <w:p>
+      <w:r>
+        <w:br w:type="page"/>
+      </w:r>
+    </w:p>
+    <w:p/>
+    <w:p>
+      <w:pPr>
+        <w:pStyle w:val="Heading2"/>
+      </w:pPr>
+      <w:r>
+        <w:t>Test Case</w:t>
+      </w:r>
+      <w:r>
+        <w:t>s</w:t>
+      </w:r>
+    </w:p>
+    <w:p/>
+    <w:p>
+      <w:pPr>
+        <w:pStyle w:val="Heading3"/>
+      </w:pPr>
+      <w:proofErr w:type="spellStart"/>
+      <w:r>
+        <w:t>Deltek_</w:t>
+      </w:r>
+      <w:r>
+        <w:t>labor_hours</w:t>
+      </w:r>
+      <w:proofErr w:type="spellEnd"/>
+      <w:r>
+        <w:t xml:space="preserve"> for an Employee for a specific Date</w:t>
+      </w:r>
+      <w:r>
+        <w:t xml:space="preserve">  </w:t>
+      </w:r>
+    </w:p>
+    <w:p>
+      <w:r>
+        <w:rPr>
+          <w:noProof/>
+          <w:lang w:eastAsia="en-US"/>
+        </w:rPr>
+        <w:drawing>
+          <wp:inline distT="0" distB="0" distL="0" distR="0" wp14:anchorId="72E80318" wp14:editId="2AD52E12">
+            <wp:extent cx="5943600" cy="4245610"/>
+            <wp:effectExtent l="0" t="0" r="0" b="2540"/>
+            <wp:docPr id="17" name="Picture 17"/>
+            <wp:cNvGraphicFramePr>
+              <a:graphicFrameLocks xmlns:a="http://schemas.openxmlformats.org/drawingml/2006/main" noChangeAspect="1"/>
+            </wp:cNvGraphicFramePr>
+            <a:graphic xmlns:a="http://schemas.openxmlformats.org/drawingml/2006/main">
+              <a:graphicData uri="http://schemas.openxmlformats.org/drawingml/2006/picture">
+                <pic:pic xmlns:pic="http://schemas.openxmlformats.org/drawingml/2006/picture">
+                  <pic:nvPicPr>
+                    <pic:cNvPr id="1" name=""/>
+                    <pic:cNvPicPr/>
+                  </pic:nvPicPr>
+                  <pic:blipFill>
+                    <a:blip r:embed="rId21"/>
+                    <a:stretch>
+                      <a:fillRect/>
+                    </a:stretch>
+                  </pic:blipFill>
+                  <pic:spPr>
+                    <a:xfrm>
+                      <a:off x="0" y="0"/>
+                      <a:ext cx="5943600" cy="4245610"/>
+                    </a:xfrm>
+                    <a:prstGeom prst="rect">
+                      <a:avLst/>
+                    </a:prstGeom>
+                  </pic:spPr>
+                </pic:pic>
+              </a:graphicData>
+            </a:graphic>
+          </wp:inline>
+        </w:drawing>
+      </w:r>
+    </w:p>
+    <w:p/>
+    <w:tbl>
+      <w:tblPr>
+        <w:tblStyle w:val="GridTable4"/>
+        <w:tblW w:w="0" w:type="auto"/>
+        <w:tblLook w:val="04A0" w:firstRow="1" w:lastRow="0" w:firstColumn="1" w:lastColumn="0" w:noHBand="0" w:noVBand="1"/>
+      </w:tblPr>
+      <w:tblGrid>
+        <w:gridCol w:w="3116"/>
+        <w:gridCol w:w="3117"/>
+        <w:gridCol w:w="3117"/>
+      </w:tblGrid>
+      <w:tr>
+        <w:trPr>
+          <w:cnfStyle w:val="100000000000" w:firstRow="1" w:lastRow="0" w:firstColumn="0" w:lastColumn="0" w:oddVBand="0" w:evenVBand="0" w:oddHBand="0" w:evenHBand="0" w:firstRowFirstColumn="0" w:firstRowLastColumn="0" w:lastRowFirstColumn="0" w:lastRowLastColumn="0"/>
+        </w:trPr>
+        <w:tc>
+          <w:tcPr>
+            <w:cnfStyle w:val="001000000000" w:firstRow="0" w:lastRow="0" w:firstColumn="1" w:lastColumn="0" w:oddVBand="0" w:evenVBand="0" w:oddHBand="0" w:evenHBand="0" w:firstRowFirstColumn="0" w:firstRowLastColumn="0" w:lastRowFirstColumn="0" w:lastRowLastColumn="0"/>
+            <w:tcW w:w="3116" w:type="dxa"/>
+          </w:tcPr>
+          <w:p>
+            <w:r>
+              <w:t>Rule</w:t>
+            </w:r>
+          </w:p>
+        </w:tc>
+        <w:tc>
+          <w:tcPr>
+            <w:tcW w:w="3117" w:type="dxa"/>
+          </w:tcPr>
+          <w:p>
+            <w:pPr>
+              <w:cnfStyle w:val="100000000000" w:firstRow="1" w:lastRow="0" w:firstColumn="0" w:lastColumn="0" w:oddVBand="0" w:evenVBand="0" w:oddHBand="0" w:evenHBand="0" w:firstRowFirstColumn="0" w:firstRowLastColumn="0" w:lastRowFirstColumn="0" w:lastRowLastColumn="0"/>
+            </w:pPr>
+            <w:r>
+              <w:t>Action</w:t>
+            </w:r>
+          </w:p>
+        </w:tc>
+        <w:tc>
+          <w:tcPr>
+            <w:tcW w:w="3117" w:type="dxa"/>
+          </w:tcPr>
+          <w:p>
+            <w:pPr>
+              <w:cnfStyle w:val="100000000000" w:firstRow="1" w:lastRow="0" w:firstColumn="0" w:lastColumn="0" w:oddVBand="0" w:evenVBand="0" w:oddHBand="0" w:evenHBand="0" w:firstRowFirstColumn="0" w:firstRowLastColumn="0" w:lastRowFirstColumn="0" w:lastRowLastColumn="0"/>
+            </w:pPr>
+          </w:p>
+        </w:tc>
+      </w:tr>
+      <w:tr>
+        <w:trPr>
+          <w:cnfStyle w:val="000000100000" w:firstRow="0" w:lastRow="0" w:firstColumn="0" w:lastColumn="0" w:oddVBand="0" w:evenVBand="0" w:oddHBand="1" w:evenHBand="0" w:firstRowFirstColumn="0" w:firstRowLastColumn="0" w:lastRowFirstColumn="0" w:lastRowLastColumn="0"/>
+        </w:trPr>
+        <w:tc>
+          <w:tcPr>
+            <w:cnfStyle w:val="001000000000" w:firstRow="0" w:lastRow="0" w:firstColumn="1" w:lastColumn="0" w:oddVBand="0" w:evenVBand="0" w:oddHBand="0" w:evenHBand="0" w:firstRowFirstColumn="0" w:firstRowLastColumn="0" w:lastRowFirstColumn="0" w:lastRowLastColumn="0"/>
+            <w:tcW w:w="3116" w:type="dxa"/>
+          </w:tcPr>
+          <w:p>
+            <w:r>
+              <w:t xml:space="preserve">Any  field above that does not match </w:t>
+            </w:r>
+          </w:p>
+        </w:tc>
+        <w:tc>
+          <w:tcPr>
+            <w:tcW w:w="3117" w:type="dxa"/>
+          </w:tcPr>
+          <w:p>
+            <w:pPr>
+              <w:cnfStyle w:val="000000100000" w:firstRow="0" w:lastRow="0" w:firstColumn="0" w:lastColumn="0" w:oddVBand="0" w:evenVBand="0" w:oddHBand="1" w:evenHBand="0" w:firstRowFirstColumn="0" w:firstRowLastColumn="0" w:lastRowFirstColumn="0" w:lastRowLastColumn="0"/>
+            </w:pPr>
+            <w:r>
+              <w:t xml:space="preserve">New record is inserted in to the </w:t>
+            </w:r>
+            <w:proofErr w:type="spellStart"/>
+            <w:r>
+              <w:t>deltek_labor_hours</w:t>
+            </w:r>
+            <w:proofErr w:type="spellEnd"/>
+            <w:r>
+              <w:t xml:space="preserve"> table</w:t>
+            </w:r>
+          </w:p>
+        </w:tc>
+        <w:tc>
+          <w:tcPr>
+            <w:tcW w:w="3117" w:type="dxa"/>
+          </w:tcPr>
+          <w:p>
+            <w:pPr>
+              <w:cnfStyle w:val="000000100000" w:firstRow="0" w:lastRow="0" w:firstColumn="0" w:lastColumn="0" w:oddVBand="0" w:evenVBand="0" w:oddHBand="1" w:evenHBand="0" w:firstRowFirstColumn="0" w:firstRowLastColumn="0" w:lastRowFirstColumn="0" w:lastRowLastColumn="0"/>
+            </w:pPr>
+          </w:p>
+        </w:tc>
+      </w:tr>
+      <w:tr>
+        <w:tc>
+          <w:tcPr>
+            <w:cnfStyle w:val="001000000000" w:firstRow="0" w:lastRow="0" w:firstColumn="1" w:lastColumn="0" w:oddVBand="0" w:evenVBand="0" w:oddHBand="0" w:evenHBand="0" w:firstRowFirstColumn="0" w:firstRowLastColumn="0" w:lastRowFirstColumn="0" w:lastRowLastColumn="0"/>
+            <w:tcW w:w="3116" w:type="dxa"/>
+          </w:tcPr>
+          <w:p>
+            <w:r>
+              <w:t xml:space="preserve">All </w:t>
+            </w:r>
+            <w:r>
+              <w:t xml:space="preserve"> field</w:t>
+            </w:r>
+            <w:r>
+              <w:t>s</w:t>
+            </w:r>
+            <w:r>
+              <w:t xml:space="preserve"> above match</w:t>
+            </w:r>
+          </w:p>
+        </w:tc>
+        <w:tc>
+          <w:tcPr>
+            <w:tcW w:w="3117" w:type="dxa"/>
+          </w:tcPr>
+          <w:p>
+            <w:pPr>
+              <w:cnfStyle w:val="000000000000" w:firstRow="0" w:lastRow="0" w:firstColumn="0" w:lastColumn="0" w:oddVBand="0" w:evenVBand="0" w:oddHBand="0" w:evenHBand="0" w:firstRowFirstColumn="0" w:firstRowLastColumn="0" w:lastRowFirstColumn="0" w:lastRowLastColumn="0"/>
+            </w:pPr>
+            <w:r>
+              <w:t xml:space="preserve">Record in </w:t>
+            </w:r>
+            <w:proofErr w:type="spellStart"/>
+            <w:r>
+              <w:t>deltek_labor_hours</w:t>
+            </w:r>
+            <w:proofErr w:type="spellEnd"/>
+            <w:r>
+              <w:t xml:space="preserve"> is updated based on mapping </w:t>
+            </w:r>
+          </w:p>
+        </w:tc>
+        <w:tc>
+          <w:tcPr>
+            <w:tcW w:w="3117" w:type="dxa"/>
+          </w:tcPr>
+          <w:p>
+            <w:pPr>
+              <w:cnfStyle w:val="000000000000" w:firstRow="0" w:lastRow="0" w:firstColumn="0" w:lastColumn="0" w:oddVBand="0" w:evenVBand="0" w:oddHBand="0" w:evenHBand="0" w:firstRowFirstColumn="0" w:firstRowLastColumn="0" w:lastRowFirstColumn="0" w:lastRowLastColumn="0"/>
+            </w:pPr>
+          </w:p>
+        </w:tc>
+      </w:tr>
+      <w:tr>
+        <w:trPr>
+          <w:cnfStyle w:val="000000100000" w:firstRow="0" w:lastRow="0" w:firstColumn="0" w:lastColumn="0" w:oddVBand="0" w:evenVBand="0" w:oddHBand="1" w:evenHBand="0" w:firstRowFirstColumn="0" w:firstRowLastColumn="0" w:lastRowFirstColumn="0" w:lastRowLastColumn="0"/>
+        </w:trPr>
+        <w:tc>
+          <w:tcPr>
+            <w:cnfStyle w:val="001000000000" w:firstRow="0" w:lastRow="0" w:firstColumn="1" w:lastColumn="0" w:oddVBand="0" w:evenVBand="0" w:oddHBand="0" w:evenHBand="0" w:firstRowFirstColumn="0" w:firstRowLastColumn="0" w:lastRowFirstColumn="0" w:lastRowLastColumn="0"/>
+            <w:tcW w:w="3116" w:type="dxa"/>
+          </w:tcPr>
+          <w:p/>
+        </w:tc>
+        <w:tc>
+          <w:tcPr>
+            <w:tcW w:w="3117" w:type="dxa"/>
+          </w:tcPr>
+          <w:p>
+            <w:pPr>
+              <w:cnfStyle w:val="000000100000" w:firstRow="0" w:lastRow="0" w:firstColumn="0" w:lastColumn="0" w:oddVBand="0" w:evenVBand="0" w:oddHBand="1" w:evenHBand="0" w:firstRowFirstColumn="0" w:firstRowLastColumn="0" w:lastRowFirstColumn="0" w:lastRowLastColumn="0"/>
+            </w:pPr>
+          </w:p>
+        </w:tc>
+        <w:tc>
+          <w:tcPr>
+            <w:tcW w:w="3117" w:type="dxa"/>
+          </w:tcPr>
+          <w:p>
+            <w:pPr>
+              <w:cnfStyle w:val="000000100000" w:firstRow="0" w:lastRow="0" w:firstColumn="0" w:lastColumn="0" w:oddVBand="0" w:evenVBand="0" w:oddHBand="1" w:evenHBand="0" w:firstRowFirstColumn="0" w:firstRowLastColumn="0" w:lastRowFirstColumn="0" w:lastRowLastColumn="0"/>
+            </w:pPr>
+          </w:p>
+        </w:tc>
+      </w:tr>
+      <w:tr>
+        <w:tc>
+          <w:tcPr>
+            <w:cnfStyle w:val="001000000000" w:firstRow="0" w:lastRow="0" w:firstColumn="1" w:lastColumn="0" w:oddVBand="0" w:evenVBand="0" w:oddHBand="0" w:evenHBand="0" w:firstRowFirstColumn="0" w:firstRowLastColumn="0" w:lastRowFirstColumn="0" w:lastRowLastColumn="0"/>
+            <w:tcW w:w="3116" w:type="dxa"/>
+          </w:tcPr>
+          <w:p/>
+        </w:tc>
+        <w:tc>
+          <w:tcPr>
+            <w:tcW w:w="3117" w:type="dxa"/>
+          </w:tcPr>
+          <w:p>
+            <w:pPr>
+              <w:cnfStyle w:val="000000000000" w:firstRow="0" w:lastRow="0" w:firstColumn="0" w:lastColumn="0" w:oddVBand="0" w:evenVBand="0" w:oddHBand="0" w:evenHBand="0" w:firstRowFirstColumn="0" w:firstRowLastColumn="0" w:lastRowFirstColumn="0" w:lastRowLastColumn="0"/>
+            </w:pPr>
+          </w:p>
+        </w:tc>
+        <w:tc>
+          <w:tcPr>
+            <w:tcW w:w="3117" w:type="dxa"/>
+          </w:tcPr>
+          <w:p>
+            <w:pPr>
+              <w:cnfStyle w:val="000000000000" w:firstRow="0" w:lastRow="0" w:firstColumn="0" w:lastColumn="0" w:oddVBand="0" w:evenVBand="0" w:oddHBand="0" w:evenHBand="0" w:firstRowFirstColumn="0" w:firstRowLastColumn="0" w:lastRowFirstColumn="0" w:lastRowLastColumn="0"/>
+            </w:pPr>
+          </w:p>
+        </w:tc>
+      </w:tr>
+    </w:tbl>
+    <w:p/>
+    <w:p>
+      <w:pPr>
+        <w:pStyle w:val="Heading3"/>
+      </w:pPr>
+      <w:proofErr w:type="spellStart"/>
+      <w:r>
+        <w:lastRenderedPageBreak/>
+        <w:t>JIRA_logged_work</w:t>
+      </w:r>
+      <w:proofErr w:type="spellEnd"/>
+      <w:r>
+        <w:t xml:space="preserve"> </w:t>
+      </w:r>
+      <w:r>
+        <w:t xml:space="preserve">for an Employee for a specific Date  </w:t>
+      </w:r>
+    </w:p>
+    <w:p>
+      <w:r>
+        <w:rPr>
+          <w:noProof/>
+          <w:lang w:eastAsia="en-US"/>
+        </w:rPr>
+        <w:drawing>
+          <wp:inline distT="0" distB="0" distL="0" distR="0" wp14:anchorId="6B8D85EC" wp14:editId="4DED1E17">
+            <wp:extent cx="5153025" cy="4933950"/>
+            <wp:effectExtent l="0" t="0" r="9525" b="0"/>
+            <wp:docPr id="18" name="Picture 18"/>
+            <wp:cNvGraphicFramePr>
+              <a:graphicFrameLocks xmlns:a="http://schemas.openxmlformats.org/drawingml/2006/main" noChangeAspect="1"/>
+            </wp:cNvGraphicFramePr>
+            <a:graphic xmlns:a="http://schemas.openxmlformats.org/drawingml/2006/main">
+              <a:graphicData uri="http://schemas.openxmlformats.org/drawingml/2006/picture">
+                <pic:pic xmlns:pic="http://schemas.openxmlformats.org/drawingml/2006/picture">
+                  <pic:nvPicPr>
+                    <pic:cNvPr id="1" name=""/>
+                    <pic:cNvPicPr/>
+                  </pic:nvPicPr>
+                  <pic:blipFill>
+                    <a:blip r:embed="rId22"/>
+                    <a:stretch>
+                      <a:fillRect/>
+                    </a:stretch>
+                  </pic:blipFill>
+                  <pic:spPr>
+                    <a:xfrm>
+                      <a:off x="0" y="0"/>
+                      <a:ext cx="5153025" cy="4933950"/>
+                    </a:xfrm>
+                    <a:prstGeom prst="rect">
+                      <a:avLst/>
+                    </a:prstGeom>
+                  </pic:spPr>
+                </pic:pic>
+              </a:graphicData>
+            </a:graphic>
+          </wp:inline>
+        </w:drawing>
+      </w:r>
+    </w:p>
+    <w:tbl>
+      <w:tblPr>
+        <w:tblStyle w:val="GridTable4"/>
+        <w:tblW w:w="0" w:type="auto"/>
+        <w:tblLook w:val="04A0" w:firstRow="1" w:lastRow="0" w:firstColumn="1" w:lastColumn="0" w:noHBand="0" w:noVBand="1"/>
+      </w:tblPr>
+      <w:tblGrid>
+        <w:gridCol w:w="3116"/>
+        <w:gridCol w:w="3117"/>
+        <w:gridCol w:w="3117"/>
+      </w:tblGrid>
+      <w:tr>
+        <w:trPr>
+          <w:cnfStyle w:val="100000000000" w:firstRow="1" w:lastRow="0" w:firstColumn="0" w:lastColumn="0" w:oddVBand="0" w:evenVBand="0" w:oddHBand="0" w:evenHBand="0" w:firstRowFirstColumn="0" w:firstRowLastColumn="0" w:lastRowFirstColumn="0" w:lastRowLastColumn="0"/>
+        </w:trPr>
+        <w:tc>
+          <w:tcPr>
+            <w:cnfStyle w:val="001000000000" w:firstRow="0" w:lastRow="0" w:firstColumn="1" w:lastColumn="0" w:oddVBand="0" w:evenVBand="0" w:oddHBand="0" w:evenHBand="0" w:firstRowFirstColumn="0" w:firstRowLastColumn="0" w:lastRowFirstColumn="0" w:lastRowLastColumn="0"/>
+            <w:tcW w:w="3116" w:type="dxa"/>
+          </w:tcPr>
+          <w:p>
+            <w:r>
+              <w:t>Rule</w:t>
+            </w:r>
+          </w:p>
+        </w:tc>
+        <w:tc>
+          <w:tcPr>
+            <w:tcW w:w="3117" w:type="dxa"/>
+          </w:tcPr>
+          <w:p>
+            <w:pPr>
+              <w:cnfStyle w:val="100000000000" w:firstRow="1" w:lastRow="0" w:firstColumn="0" w:lastColumn="0" w:oddVBand="0" w:evenVBand="0" w:oddHBand="0" w:evenHBand="0" w:firstRowFirstColumn="0" w:firstRowLastColumn="0" w:lastRowFirstColumn="0" w:lastRowLastColumn="0"/>
+            </w:pPr>
+            <w:r>
+              <w:t>Action</w:t>
+            </w:r>
+          </w:p>
+        </w:tc>
+        <w:tc>
+          <w:tcPr>
+            <w:tcW w:w="3117" w:type="dxa"/>
+          </w:tcPr>
+          <w:p>
+            <w:pPr>
+              <w:cnfStyle w:val="100000000000" w:firstRow="1" w:lastRow="0" w:firstColumn="0" w:lastColumn="0" w:oddVBand="0" w:evenVBand="0" w:oddHBand="0" w:evenHBand="0" w:firstRowFirstColumn="0" w:firstRowLastColumn="0" w:lastRowFirstColumn="0" w:lastRowLastColumn="0"/>
+            </w:pPr>
+          </w:p>
+        </w:tc>
+      </w:tr>
+      <w:tr>
+        <w:trPr>
+          <w:cnfStyle w:val="000000100000" w:firstRow="0" w:lastRow="0" w:firstColumn="0" w:lastColumn="0" w:oddVBand="0" w:evenVBand="0" w:oddHBand="1" w:evenHBand="0" w:firstRowFirstColumn="0" w:firstRowLastColumn="0" w:lastRowFirstColumn="0" w:lastRowLastColumn="0"/>
+        </w:trPr>
+        <w:tc>
+          <w:tcPr>
+            <w:cnfStyle w:val="001000000000" w:firstRow="0" w:lastRow="0" w:firstColumn="1" w:lastColumn="0" w:oddVBand="0" w:evenVBand="0" w:oddHBand="0" w:evenHBand="0" w:firstRowFirstColumn="0" w:firstRowLastColumn="0" w:lastRowFirstColumn="0" w:lastRowLastColumn="0"/>
+            <w:tcW w:w="3116" w:type="dxa"/>
+          </w:tcPr>
+          <w:p>
+            <w:r>
+              <w:t xml:space="preserve">Any  field above that does not match </w:t>
+            </w:r>
+          </w:p>
+        </w:tc>
+        <w:tc>
+          <w:tcPr>
+            <w:tcW w:w="3117" w:type="dxa"/>
+          </w:tcPr>
+          <w:p>
+            <w:pPr>
+              <w:cnfStyle w:val="000000100000" w:firstRow="0" w:lastRow="0" w:firstColumn="0" w:lastColumn="0" w:oddVBand="0" w:evenVBand="0" w:oddHBand="1" w:evenHBand="0" w:firstRowFirstColumn="0" w:firstRowLastColumn="0" w:lastRowFirstColumn="0" w:lastRowLastColumn="0"/>
+            </w:pPr>
+            <w:r>
+              <w:t xml:space="preserve">New record is inserted in to the </w:t>
+            </w:r>
+            <w:proofErr w:type="spellStart"/>
+            <w:r>
+              <w:t>JIRA_logged_work</w:t>
+            </w:r>
+            <w:proofErr w:type="spellEnd"/>
+            <w:r>
+              <w:t xml:space="preserve"> </w:t>
+            </w:r>
+            <w:r>
+              <w:t>table</w:t>
+            </w:r>
+          </w:p>
+        </w:tc>
+        <w:tc>
+          <w:tcPr>
+            <w:tcW w:w="3117" w:type="dxa"/>
+          </w:tcPr>
+          <w:p>
+            <w:pPr>
+              <w:cnfStyle w:val="000000100000" w:firstRow="0" w:lastRow="0" w:firstColumn="0" w:lastColumn="0" w:oddVBand="0" w:evenVBand="0" w:oddHBand="1" w:evenHBand="0" w:firstRowFirstColumn="0" w:firstRowLastColumn="0" w:lastRowFirstColumn="0" w:lastRowLastColumn="0"/>
+            </w:pPr>
+          </w:p>
+        </w:tc>
+      </w:tr>
+      <w:tr>
+        <w:tc>
+          <w:tcPr>
+            <w:cnfStyle w:val="001000000000" w:firstRow="0" w:lastRow="0" w:firstColumn="1" w:lastColumn="0" w:oddVBand="0" w:evenVBand="0" w:oddHBand="0" w:evenHBand="0" w:firstRowFirstColumn="0" w:firstRowLastColumn="0" w:lastRowFirstColumn="0" w:lastRowLastColumn="0"/>
+            <w:tcW w:w="3116" w:type="dxa"/>
+          </w:tcPr>
+          <w:p>
+            <w:r>
+              <w:t>All  fields above match</w:t>
+            </w:r>
+          </w:p>
+        </w:tc>
+        <w:tc>
+          <w:tcPr>
+            <w:tcW w:w="3117" w:type="dxa"/>
+          </w:tcPr>
+          <w:p>
+            <w:pPr>
+              <w:cnfStyle w:val="000000000000" w:firstRow="0" w:lastRow="0" w:firstColumn="0" w:lastColumn="0" w:oddVBand="0" w:evenVBand="0" w:oddHBand="0" w:evenHBand="0" w:firstRowFirstColumn="0" w:firstRowLastColumn="0" w:lastRowFirstColumn="0" w:lastRowLastColumn="0"/>
+            </w:pPr>
+            <w:r>
+              <w:t xml:space="preserve">Record in </w:t>
+            </w:r>
+            <w:proofErr w:type="spellStart"/>
+            <w:r>
+              <w:t>JIRA_logged_work</w:t>
+            </w:r>
+            <w:r>
+              <w:t>is</w:t>
+            </w:r>
+            <w:proofErr w:type="spellEnd"/>
+            <w:r>
+              <w:t xml:space="preserve"> updated based on mapping </w:t>
+            </w:r>
+          </w:p>
+        </w:tc>
+        <w:tc>
+          <w:tcPr>
+            <w:tcW w:w="3117" w:type="dxa"/>
+          </w:tcPr>
+          <w:p>
+            <w:pPr>
+              <w:cnfStyle w:val="000000000000" w:firstRow="0" w:lastRow="0" w:firstColumn="0" w:lastColumn="0" w:oddVBand="0" w:evenVBand="0" w:oddHBand="0" w:evenHBand="0" w:firstRowFirstColumn="0" w:firstRowLastColumn="0" w:lastRowFirstColumn="0" w:lastRowLastColumn="0"/>
+            </w:pPr>
+          </w:p>
+        </w:tc>
+      </w:tr>
+      <w:tr>
+        <w:trPr>
+          <w:cnfStyle w:val="000000100000" w:firstRow="0" w:lastRow="0" w:firstColumn="0" w:lastColumn="0" w:oddVBand="0" w:evenVBand="0" w:oddHBand="1" w:evenHBand="0" w:firstRowFirstColumn="0" w:firstRowLastColumn="0" w:lastRowFirstColumn="0" w:lastRowLastColumn="0"/>
+        </w:trPr>
+        <w:tc>
+          <w:tcPr>
+            <w:cnfStyle w:val="001000000000" w:firstRow="0" w:lastRow="0" w:firstColumn="1" w:lastColumn="0" w:oddVBand="0" w:evenVBand="0" w:oddHBand="0" w:evenHBand="0" w:firstRowFirstColumn="0" w:firstRowLastColumn="0" w:lastRowFirstColumn="0" w:lastRowLastColumn="0"/>
+            <w:tcW w:w="3116" w:type="dxa"/>
+          </w:tcPr>
+          <w:p/>
+        </w:tc>
+        <w:tc>
+          <w:tcPr>
+            <w:tcW w:w="3117" w:type="dxa"/>
+          </w:tcPr>
+          <w:p>
+            <w:pPr>
+              <w:cnfStyle w:val="000000100000" w:firstRow="0" w:lastRow="0" w:firstColumn="0" w:lastColumn="0" w:oddVBand="0" w:evenVBand="0" w:oddHBand="1" w:evenHBand="0" w:firstRowFirstColumn="0" w:firstRowLastColumn="0" w:lastRowFirstColumn="0" w:lastRowLastColumn="0"/>
+            </w:pPr>
+          </w:p>
+        </w:tc>
+        <w:tc>
+          <w:tcPr>
+            <w:tcW w:w="3117" w:type="dxa"/>
+          </w:tcPr>
+          <w:p>
+            <w:pPr>
+              <w:cnfStyle w:val="000000100000" w:firstRow="0" w:lastRow="0" w:firstColumn="0" w:lastColumn="0" w:oddVBand="0" w:evenVBand="0" w:oddHBand="1" w:evenHBand="0" w:firstRowFirstColumn="0" w:firstRowLastColumn="0" w:lastRowFirstColumn="0" w:lastRowLastColumn="0"/>
+            </w:pPr>
+          </w:p>
+        </w:tc>
+      </w:tr>
+      <w:tr>
+        <w:tc>
+          <w:tcPr>
+            <w:cnfStyle w:val="001000000000" w:firstRow="0" w:lastRow="0" w:firstColumn="1" w:lastColumn="0" w:oddVBand="0" w:evenVBand="0" w:oddHBand="0" w:evenHBand="0" w:firstRowFirstColumn="0" w:firstRowLastColumn="0" w:lastRowFirstColumn="0" w:lastRowLastColumn="0"/>
+            <w:tcW w:w="3116" w:type="dxa"/>
+          </w:tcPr>
+          <w:p/>
+        </w:tc>
+        <w:tc>
+          <w:tcPr>
+            <w:tcW w:w="3117" w:type="dxa"/>
+          </w:tcPr>
+          <w:p>
+            <w:pPr>
+              <w:cnfStyle w:val="000000000000" w:firstRow="0" w:lastRow="0" w:firstColumn="0" w:lastColumn="0" w:oddVBand="0" w:evenVBand="0" w:oddHBand="0" w:evenHBand="0" w:firstRowFirstColumn="0" w:firstRowLastColumn="0" w:lastRowFirstColumn="0" w:lastRowLastColumn="0"/>
+            </w:pPr>
+          </w:p>
+        </w:tc>
+        <w:tc>
+          <w:tcPr>
+            <w:tcW w:w="3117" w:type="dxa"/>
+          </w:tcPr>
+          <w:p>
+            <w:pPr>
+              <w:cnfStyle w:val="000000000000" w:firstRow="0" w:lastRow="0" w:firstColumn="0" w:lastColumn="0" w:oddVBand="0" w:evenVBand="0" w:oddHBand="0" w:evenHBand="0" w:firstRowFirstColumn="0" w:firstRowLastColumn="0" w:lastRowFirstColumn="0" w:lastRowLastColumn="0"/>
+            </w:pPr>
+          </w:p>
+        </w:tc>
+      </w:tr>
+    </w:tbl>
+    <w:p/>
     <w:sectPr>
+      <w:headerReference w:type="default" r:id="rId23"/>
+      <w:footerReference w:type="default" r:id="rId24"/>
       <w:pgSz w:w="12240" w:h="15840"/>
       <w:pgMar w:top="1440" w:right="1440" w:bottom="1440" w:left="1440" w:header="720" w:footer="720" w:gutter="0"/>
       <w:cols w:space="720"/>
     </w:sectPr>
   </w:body>
 </w:document>
+</file>
+
+<file path=word/endnotes.xml><?xml version="1.0" encoding="utf-8"?>
+<w:endnotes xmlns:wpc="http://schemas.microsoft.com/office/word/2010/wordprocessingCanvas" xmlns:mc="http://schemas.openxmlformats.org/markup-compatibility/2006" xmlns:o="urn:schemas-microsoft-com:office:office" xmlns:r="http://schemas.openxmlformats.org/officeDocument/2006/relationships" xmlns:m="http://schemas.openxmlformats.org/officeDocument/2006/math" xmlns:v="urn:schemas-microsoft-com:vml" xmlns:wp14="http://schemas.microsoft.com/office/word/2010/wordprocessingDrawing" xmlns:wp="http://schemas.openxmlformats.org/drawingml/2006/wordprocessingDrawing" xmlns:w10="urn:schemas-microsoft-com:office:word" xmlns:w="http://schemas.openxmlformats.org/wordprocessingml/2006/main" xmlns:w14="http://schemas.microsoft.com/office/word/2010/wordml" xmlns:w15="http://schemas.microsoft.com/office/word/2012/wordml" xmlns:wpg="http://schemas.microsoft.com/office/word/2010/wordprocessingGroup" xmlns:wpi="http://schemas.microsoft.com/office/word/2010/wordprocessingInk" xmlns:wne="http://schemas.microsoft.com/office/word/2006/wordml" xmlns:wps="http://schemas.microsoft.com/office/word/2010/wordprocessingShape" mc:Ignorable="w14 w15 wp14">
+  <w:endnote w:type="separator" w:id="-1">
+    <w:p>
+      <w:pPr>
+        <w:spacing w:after="0" w:line="240" w:lineRule="auto"/>
+      </w:pPr>
+      <w:r>
+        <w:separator/>
+      </w:r>
+    </w:p>
+  </w:endnote>
+  <w:endnote w:type="continuationSeparator" w:id="0">
+    <w:p>
+      <w:pPr>
+        <w:spacing w:after="0" w:line="240" w:lineRule="auto"/>
+      </w:pPr>
+      <w:r>
+        <w:continuationSeparator/>
+      </w:r>
+    </w:p>
+  </w:endnote>
+</w:endnotes>
+</file>
+
+<file path=word/footer1.xml><?xml version="1.0" encoding="utf-8"?>
+<w:ftr xmlns:wpc="http://schemas.microsoft.com/office/word/2010/wordprocessingCanvas" xmlns:mc="http://schemas.openxmlformats.org/markup-compatibility/2006" xmlns:o="urn:schemas-microsoft-com:office:office" xmlns:r="http://schemas.openxmlformats.org/officeDocument/2006/relationships" xmlns:m="http://schemas.openxmlformats.org/officeDocument/2006/math" xmlns:v="urn:schemas-microsoft-com:vml" xmlns:wp14="http://schemas.microsoft.com/office/word/2010/wordprocessingDrawing" xmlns:wp="http://schemas.openxmlformats.org/drawingml/2006/wordprocessingDrawing" xmlns:w10="urn:schemas-microsoft-com:office:word" xmlns:w="http://schemas.openxmlformats.org/wordprocessingml/2006/main" xmlns:w14="http://schemas.microsoft.com/office/word/2010/wordml" xmlns:w15="http://schemas.microsoft.com/office/word/2012/wordml" xmlns:wpg="http://schemas.microsoft.com/office/word/2010/wordprocessingGroup" xmlns:wpi="http://schemas.microsoft.com/office/word/2010/wordprocessingInk" xmlns:wne="http://schemas.microsoft.com/office/word/2006/wordml" xmlns:wps="http://schemas.microsoft.com/office/word/2010/wordprocessingShape" mc:Ignorable="w14 w15 wp14">
+  <w:p>
+    <w:pPr>
+      <w:pStyle w:val="Footer"/>
+      <w:pBdr>
+        <w:top w:val="single" w:sz="4" w:space="8" w:color="F07F09" w:themeColor="accent1"/>
+      </w:pBdr>
+      <w:tabs>
+        <w:tab w:val="clear" w:pos="4680"/>
+        <w:tab w:val="clear" w:pos="9360"/>
+      </w:tabs>
+      <w:spacing w:before="360"/>
+      <w:contextualSpacing/>
+      <w:jc w:val="right"/>
+      <w:rPr>
+        <w:noProof/>
+        <w:color w:val="404040" w:themeColor="text1" w:themeTint="BF"/>
+      </w:rPr>
+    </w:pPr>
+    <w:r>
+      <w:rPr>
+        <w:noProof/>
+        <w:color w:val="404040" w:themeColor="text1" w:themeTint="BF"/>
+      </w:rPr>
+      <w:fldChar w:fldCharType="begin"/>
+    </w:r>
+    <w:r>
+      <w:rPr>
+        <w:noProof/>
+        <w:color w:val="404040" w:themeColor="text1" w:themeTint="BF"/>
+      </w:rPr>
+      <w:instrText xml:space="preserve"> PAGE   \* MERGEFORMAT </w:instrText>
+    </w:r>
+    <w:r>
+      <w:rPr>
+        <w:noProof/>
+        <w:color w:val="404040" w:themeColor="text1" w:themeTint="BF"/>
+      </w:rPr>
+      <w:fldChar w:fldCharType="separate"/>
+    </w:r>
+    <w:r>
+      <w:rPr>
+        <w:noProof/>
+        <w:color w:val="404040" w:themeColor="text1" w:themeTint="BF"/>
+      </w:rPr>
+      <w:t>8</w:t>
+    </w:r>
+    <w:r>
+      <w:rPr>
+        <w:noProof/>
+        <w:color w:val="404040" w:themeColor="text1" w:themeTint="BF"/>
+      </w:rPr>
+      <w:fldChar w:fldCharType="end"/>
+    </w:r>
+  </w:p>
+  <w:p>
+    <w:pPr>
+      <w:pStyle w:val="Footer"/>
+    </w:pPr>
+  </w:p>
+</w:ftr>
+</file>
+
+<file path=word/footnotes.xml><?xml version="1.0" encoding="utf-8"?>
+<w:footnotes xmlns:wpc="http://schemas.microsoft.com/office/word/2010/wordprocessingCanvas" xmlns:mc="http://schemas.openxmlformats.org/markup-compatibility/2006" xmlns:o="urn:schemas-microsoft-com:office:office" xmlns:r="http://schemas.openxmlformats.org/officeDocument/2006/relationships" xmlns:m="http://schemas.openxmlformats.org/officeDocument/2006/math" xmlns:v="urn:schemas-microsoft-com:vml" xmlns:wp14="http://schemas.microsoft.com/office/word/2010/wordprocessingDrawing" xmlns:wp="http://schemas.openxmlformats.org/drawingml/2006/wordprocessingDrawing" xmlns:w10="urn:schemas-microsoft-com:office:word" xmlns:w="http://schemas.openxmlformats.org/wordprocessingml/2006/main" xmlns:w14="http://schemas.microsoft.com/office/word/2010/wordml" xmlns:w15="http://schemas.microsoft.com/office/word/2012/wordml" xmlns:wpg="http://schemas.microsoft.com/office/word/2010/wordprocessingGroup" xmlns:wpi="http://schemas.microsoft.com/office/word/2010/wordprocessingInk" xmlns:wne="http://schemas.microsoft.com/office/word/2006/wordml" xmlns:wps="http://schemas.microsoft.com/office/word/2010/wordprocessingShape" mc:Ignorable="w14 w15 wp14">
+  <w:footnote w:type="separator" w:id="-1">
+    <w:p>
+      <w:pPr>
+        <w:spacing w:after="0" w:line="240" w:lineRule="auto"/>
+      </w:pPr>
+      <w:r>
+        <w:separator/>
+      </w:r>
+    </w:p>
+  </w:footnote>
+  <w:footnote w:type="continuationSeparator" w:id="0">
+    <w:p>
+      <w:pPr>
+        <w:spacing w:after="0" w:line="240" w:lineRule="auto"/>
+      </w:pPr>
+      <w:r>
+        <w:continuationSeparator/>
+      </w:r>
+    </w:p>
+  </w:footnote>
+</w:footnotes>
+</file>
+
+<file path=word/header1.xml><?xml version="1.0" encoding="utf-8"?>
+<w:hdr xmlns:wpc="http://schemas.microsoft.com/office/word/2010/wordprocessingCanvas" xmlns:mc="http://schemas.openxmlformats.org/markup-compatibility/2006" xmlns:o="urn:schemas-microsoft-com:office:office" xmlns:r="http://schemas.openxmlformats.org/officeDocument/2006/relationships" xmlns:m="http://schemas.openxmlformats.org/officeDocument/2006/math" xmlns:v="urn:schemas-microsoft-com:vml" xmlns:wp14="http://schemas.microsoft.com/office/word/2010/wordprocessingDrawing" xmlns:wp="http://schemas.openxmlformats.org/drawingml/2006/wordprocessingDrawing" xmlns:w10="urn:schemas-microsoft-com:office:word" xmlns:w="http://schemas.openxmlformats.org/wordprocessingml/2006/main" xmlns:w14="http://schemas.microsoft.com/office/word/2010/wordml" xmlns:w15="http://schemas.microsoft.com/office/word/2012/wordml" xmlns:wpg="http://schemas.microsoft.com/office/word/2010/wordprocessingGroup" xmlns:wpi="http://schemas.microsoft.com/office/word/2010/wordprocessingInk" xmlns:wne="http://schemas.microsoft.com/office/word/2006/wordml" xmlns:wps="http://schemas.microsoft.com/office/word/2010/wordprocessingShape" mc:Ignorable="w14 w15 wp14">
+  <w:p>
+    <w:pPr>
+      <w:pBdr>
+        <w:left w:val="single" w:sz="12" w:space="11" w:color="F07F09" w:themeColor="accent1"/>
+      </w:pBdr>
+      <w:tabs>
+        <w:tab w:val="left" w:pos="3620"/>
+        <w:tab w:val="left" w:pos="3964"/>
+      </w:tabs>
+      <w:spacing w:after="0"/>
+      <w:rPr>
+        <w:rFonts w:asciiTheme="majorHAnsi" w:eastAsiaTheme="majorEastAsia" w:hAnsiTheme="majorHAnsi" w:cstheme="majorBidi"/>
+        <w:color w:val="B35E06" w:themeColor="accent1" w:themeShade="BF"/>
+        <w:sz w:val="26"/>
+        <w:szCs w:val="26"/>
+      </w:rPr>
+    </w:pPr>
+    <w:sdt>
+      <w:sdtPr>
+        <w:rPr>
+          <w:rFonts w:asciiTheme="majorHAnsi" w:eastAsiaTheme="majorEastAsia" w:hAnsiTheme="majorHAnsi" w:cstheme="majorBidi"/>
+          <w:color w:val="B35E06" w:themeColor="accent1" w:themeShade="BF"/>
+          <w:sz w:val="26"/>
+          <w:szCs w:val="26"/>
+        </w:rPr>
+        <w:alias w:val="Title"/>
+        <w:tag w:val=""/>
+        <w:id w:val="-932208079"/>
+        <w:placeholder>
+          <w:docPart w:val="3BD6FC309D5C4230BA9296B68EE8C153"/>
+        </w:placeholder>
+        <w:dataBinding w:prefixMappings="xmlns:ns0='http://purl.org/dc/elements/1.1/' xmlns:ns1='http://schemas.openxmlformats.org/package/2006/metadata/core-properties' " w:xpath="/ns1:coreProperties[1]/ns0:title[1]" w:storeItemID="{6C3C8BC8-F283-45AE-878A-BAB7291924A1}"/>
+        <w:text/>
+      </w:sdtPr>
+      <w:sdtContent>
+        <w:r>
+          <w:rPr>
+            <w:rFonts w:asciiTheme="majorHAnsi" w:eastAsiaTheme="majorEastAsia" w:hAnsiTheme="majorHAnsi" w:cstheme="majorBidi"/>
+            <w:color w:val="B35E06" w:themeColor="accent1" w:themeShade="BF"/>
+            <w:sz w:val="26"/>
+            <w:szCs w:val="26"/>
+          </w:rPr>
+          <w:t>Jets Reporting Instructions (DRAFT)</w:t>
+        </w:r>
+      </w:sdtContent>
+    </w:sdt>
+  </w:p>
+  <w:p>
+    <w:pPr>
+      <w:pStyle w:val="Header"/>
+    </w:pPr>
+  </w:p>
+</w:hdr>
 </file>
 
 <file path=word/numbering.xml><?xml version="1.0" encoding="utf-8"?>
@@ -2331,6 +3131,1328 @@
         <w:sz w:val="22"/>
         <w:szCs w:val="22"/>
         <w:lang w:val="en-US" w:eastAsia="ja-JP" w:bidi="ar-SA"/>
+      </w:rPr>
+    </w:rPrDefault>
+    <w:pPrDefault>
+      <w:pPr>
+        <w:spacing w:after="160" w:line="259" w:lineRule="auto"/>
+      </w:pPr>
+    </w:pPrDefault>
+  </w:docDefaults>
+  <w:latentStyles w:defLockedState="0" w:defUIPriority="99" w:defSemiHidden="0" w:defUnhideWhenUsed="0" w:defQFormat="0" w:count="371">
+    <w:lsdException w:name="Normal" w:uiPriority="0" w:qFormat="1"/>
+    <w:lsdException w:name="heading 1" w:uiPriority="9" w:qFormat="1"/>
+    <w:lsdException w:name="heading 2" w:semiHidden="1" w:uiPriority="9" w:unhideWhenUsed="1" w:qFormat="1"/>
+    <w:lsdException w:name="heading 3" w:semiHidden="1" w:uiPriority="9" w:unhideWhenUsed="1" w:qFormat="1"/>
+    <w:lsdException w:name="heading 4" w:semiHidden="1" w:uiPriority="9" w:unhideWhenUsed="1" w:qFormat="1"/>
+    <w:lsdException w:name="heading 5" w:semiHidden="1" w:uiPriority="9" w:unhideWhenUsed="1" w:qFormat="1"/>
+    <w:lsdException w:name="heading 6" w:semiHidden="1" w:uiPriority="9" w:unhideWhenUsed="1" w:qFormat="1"/>
+    <w:lsdException w:name="heading 7" w:semiHidden="1" w:uiPriority="9" w:unhideWhenUsed="1" w:qFormat="1"/>
+    <w:lsdException w:name="heading 8" w:semiHidden="1" w:uiPriority="9" w:unhideWhenUsed="1" w:qFormat="1"/>
+    <w:lsdException w:name="heading 9" w:semiHidden="1" w:uiPriority="9" w:unhideWhenUsed="1" w:qFormat="1"/>
+    <w:lsdException w:name="index 1" w:semiHidden="1" w:unhideWhenUsed="1"/>
+    <w:lsdException w:name="index 2" w:semiHidden="1" w:unhideWhenUsed="1"/>
+    <w:lsdException w:name="index 3" w:semiHidden="1" w:unhideWhenUsed="1"/>
+    <w:lsdException w:name="index 4" w:semiHidden="1" w:unhideWhenUsed="1"/>
+    <w:lsdException w:name="index 5" w:semiHidden="1" w:unhideWhenUsed="1"/>
+    <w:lsdException w:name="index 6" w:semiHidden="1" w:unhideWhenUsed="1"/>
+    <w:lsdException w:name="index 7" w:semiHidden="1" w:unhideWhenUsed="1"/>
+    <w:lsdException w:name="index 8" w:semiHidden="1" w:unhideWhenUsed="1"/>
+    <w:lsdException w:name="index 9" w:semiHidden="1" w:unhideWhenUsed="1"/>
+    <w:lsdException w:name="toc 1" w:semiHidden="1" w:uiPriority="39" w:unhideWhenUsed="1"/>
+    <w:lsdException w:name="toc 2" w:semiHidden="1" w:uiPriority="39" w:unhideWhenUsed="1"/>
+    <w:lsdException w:name="toc 3" w:semiHidden="1" w:uiPriority="39" w:unhideWhenUsed="1"/>
+    <w:lsdException w:name="toc 4" w:semiHidden="1" w:uiPriority="39" w:unhideWhenUsed="1"/>
+    <w:lsdException w:name="toc 5" w:semiHidden="1" w:uiPriority="39" w:unhideWhenUsed="1"/>
+    <w:lsdException w:name="toc 6" w:semiHidden="1" w:uiPriority="39" w:unhideWhenUsed="1"/>
+    <w:lsdException w:name="toc 7" w:semiHidden="1" w:uiPriority="39" w:unhideWhenUsed="1"/>
+    <w:lsdException w:name="toc 8" w:semiHidden="1" w:uiPriority="39" w:unhideWhenUsed="1"/>
+    <w:lsdException w:name="toc 9" w:semiHidden="1" w:uiPriority="39" w:unhideWhenUsed="1"/>
+    <w:lsdException w:name="Normal Indent" w:semiHidden="1" w:unhideWhenUsed="1"/>
+    <w:lsdException w:name="footnote text" w:semiHidden="1" w:unhideWhenUsed="1"/>
+    <w:lsdException w:name="annotation text" w:semiHidden="1" w:unhideWhenUsed="1"/>
+    <w:lsdException w:name="header" w:semiHidden="1" w:unhideWhenUsed="1"/>
+    <w:lsdException w:name="footer" w:semiHidden="1" w:unhideWhenUsed="1" w:qFormat="1"/>
+    <w:lsdException w:name="index heading" w:semiHidden="1" w:unhideWhenUsed="1"/>
+    <w:lsdException w:name="caption" w:semiHidden="1" w:uiPriority="35" w:unhideWhenUsed="1" w:qFormat="1"/>
+    <w:lsdException w:name="table of figures" w:semiHidden="1" w:unhideWhenUsed="1"/>
+    <w:lsdException w:name="envelope address" w:semiHidden="1" w:unhideWhenUsed="1"/>
+    <w:lsdException w:name="envelope return" w:semiHidden="1" w:unhideWhenUsed="1"/>
+    <w:lsdException w:name="footnote reference" w:semiHidden="1" w:unhideWhenUsed="1"/>
+    <w:lsdException w:name="annotation reference" w:semiHidden="1" w:unhideWhenUsed="1"/>
+    <w:lsdException w:name="line number" w:semiHidden="1" w:unhideWhenUsed="1"/>
+    <w:lsdException w:name="page number" w:semiHidden="1" w:unhideWhenUsed="1"/>
+    <w:lsdException w:name="endnote reference" w:semiHidden="1" w:unhideWhenUsed="1"/>
+    <w:lsdException w:name="endnote text" w:semiHidden="1" w:unhideWhenUsed="1"/>
+    <w:lsdException w:name="table of authorities" w:semiHidden="1" w:unhideWhenUsed="1"/>
+    <w:lsdException w:name="macro" w:semiHidden="1" w:unhideWhenUsed="1"/>
+    <w:lsdException w:name="toa heading" w:semiHidden="1" w:unhideWhenUsed="1"/>
+    <w:lsdException w:name="List" w:semiHidden="1" w:unhideWhenUsed="1"/>
+    <w:lsdException w:name="List Bullet" w:semiHidden="1" w:unhideWhenUsed="1"/>
+    <w:lsdException w:name="List Number" w:semiHidden="1" w:unhideWhenUsed="1"/>
+    <w:lsdException w:name="List 2" w:semiHidden="1" w:unhideWhenUsed="1"/>
+    <w:lsdException w:name="List 3" w:semiHidden="1" w:unhideWhenUsed="1"/>
+    <w:lsdException w:name="List 4" w:semiHidden="1" w:unhideWhenUsed="1"/>
+    <w:lsdException w:name="List 5" w:semiHidden="1" w:unhideWhenUsed="1"/>
+    <w:lsdException w:name="List Bullet 2" w:semiHidden="1" w:unhideWhenUsed="1"/>
+    <w:lsdException w:name="List Bullet 3" w:semiHidden="1" w:unhideWhenUsed="1"/>
+    <w:lsdException w:name="List Bullet 4" w:semiHidden="1" w:unhideWhenUsed="1"/>
+    <w:lsdException w:name="List Bullet 5" w:semiHidden="1" w:unhideWhenUsed="1"/>
+    <w:lsdException w:name="List Number 2" w:semiHidden="1" w:unhideWhenUsed="1"/>
+    <w:lsdException w:name="List Number 3" w:semiHidden="1" w:unhideWhenUsed="1"/>
+    <w:lsdException w:name="List Number 4" w:semiHidden="1" w:unhideWhenUsed="1"/>
+    <w:lsdException w:name="List Number 5" w:semiHidden="1" w:unhideWhenUsed="1"/>
+    <w:lsdException w:name="Title" w:uiPriority="10" w:qFormat="1"/>
+    <w:lsdException w:name="Closing" w:semiHidden="1" w:unhideWhenUsed="1"/>
+    <w:lsdException w:name="Signature" w:semiHidden="1" w:unhideWhenUsed="1"/>
+    <w:lsdException w:name="Default Paragraph Font" w:semiHidden="1" w:uiPriority="1" w:unhideWhenUsed="1"/>
+    <w:lsdException w:name="Body Text" w:semiHidden="1" w:unhideWhenUsed="1"/>
+    <w:lsdException w:name="Body Text Indent" w:semiHidden="1" w:unhideWhenUsed="1"/>
+    <w:lsdException w:name="List Continue" w:semiHidden="1" w:unhideWhenUsed="1"/>
+    <w:lsdException w:name="List Continue 2" w:semiHidden="1" w:unhideWhenUsed="1"/>
+    <w:lsdException w:name="List Continue 3" w:semiHidden="1" w:unhideWhenUsed="1"/>
+    <w:lsdException w:name="List Continue 4" w:semiHidden="1" w:unhideWhenUsed="1"/>
+    <w:lsdException w:name="List Continue 5" w:semiHidden="1" w:unhideWhenUsed="1"/>
+    <w:lsdException w:name="Message Header" w:semiHidden="1" w:unhideWhenUsed="1"/>
+    <w:lsdException w:name="Subtitle" w:uiPriority="11" w:qFormat="1"/>
+    <w:lsdException w:name="Salutation" w:semiHidden="1" w:unhideWhenUsed="1"/>
+    <w:lsdException w:name="Date" w:semiHidden="1" w:unhideWhenUsed="1"/>
+    <w:lsdException w:name="Body Text First Indent" w:semiHidden="1" w:unhideWhenUsed="1"/>
+    <w:lsdException w:name="Body Text First Indent 2" w:semiHidden="1" w:unhideWhenUsed="1"/>
+    <w:lsdException w:name="Note Heading" w:semiHidden="1" w:unhideWhenUsed="1"/>
+    <w:lsdException w:name="Body Text 2" w:semiHidden="1" w:unhideWhenUsed="1"/>
+    <w:lsdException w:name="Body Text 3" w:semiHidden="1" w:unhideWhenUsed="1"/>
+    <w:lsdException w:name="Body Text Indent 2" w:semiHidden="1" w:unhideWhenUsed="1"/>
+    <w:lsdException w:name="Body Text Indent 3" w:semiHidden="1" w:unhideWhenUsed="1"/>
+    <w:lsdException w:name="Block Text" w:semiHidden="1" w:unhideWhenUsed="1"/>
+    <w:lsdException w:name="Hyperlink" w:semiHidden="1" w:unhideWhenUsed="1"/>
+    <w:lsdException w:name="FollowedHyperlink" w:semiHidden="1" w:unhideWhenUsed="1"/>
+    <w:lsdException w:name="Strong" w:uiPriority="22" w:qFormat="1"/>
+    <w:lsdException w:name="Emphasis" w:uiPriority="20" w:qFormat="1"/>
+    <w:lsdException w:name="Document Map" w:semiHidden="1" w:unhideWhenUsed="1"/>
+    <w:lsdException w:name="Plain Text" w:semiHidden="1" w:unhideWhenUsed="1"/>
+    <w:lsdException w:name="E-mail Signature" w:semiHidden="1" w:unhideWhenUsed="1"/>
+    <w:lsdException w:name="HTML Top of Form" w:semiHidden="1" w:unhideWhenUsed="1"/>
+    <w:lsdException w:name="HTML Bottom of Form" w:semiHidden="1" w:unhideWhenUsed="1"/>
+    <w:lsdException w:name="Normal (Web)" w:semiHidden="1" w:unhideWhenUsed="1"/>
+    <w:lsdException w:name="HTML Acronym" w:semiHidden="1" w:unhideWhenUsed="1"/>
+    <w:lsdException w:name="HTML Address" w:semiHidden="1" w:unhideWhenUsed="1"/>
+    <w:lsdException w:name="HTML Cite" w:semiHidden="1" w:unhideWhenUsed="1"/>
+    <w:lsdException w:name="HTML Code" w:semiHidden="1" w:unhideWhenUsed="1"/>
+    <w:lsdException w:name="HTML Definition" w:semiHidden="1" w:unhideWhenUsed="1"/>
+    <w:lsdException w:name="HTML Keyboard" w:semiHidden="1" w:unhideWhenUsed="1"/>
+    <w:lsdException w:name="HTML Preformatted" w:semiHidden="1" w:unhideWhenUsed="1"/>
+    <w:lsdException w:name="HTML Sample" w:semiHidden="1" w:unhideWhenUsed="1"/>
+    <w:lsdException w:name="HTML Typewriter" w:semiHidden="1" w:unhideWhenUsed="1"/>
+    <w:lsdException w:name="HTML Variable" w:semiHidden="1" w:unhideWhenUsed="1"/>
+    <w:lsdException w:name="Normal Table" w:semiHidden="1" w:unhideWhenUsed="1"/>
+    <w:lsdException w:name="annotation subject" w:semiHidden="1" w:unhideWhenUsed="1"/>
+    <w:lsdException w:name="No List" w:semiHidden="1" w:unhideWhenUsed="1"/>
+    <w:lsdException w:name="Outline List 1" w:semiHidden="1" w:unhideWhenUsed="1"/>
+    <w:lsdException w:name="Outline List 2" w:semiHidden="1" w:unhideWhenUsed="1"/>
+    <w:lsdException w:name="Outline List 3" w:semiHidden="1" w:unhideWhenUsed="1"/>
+    <w:lsdException w:name="Table Simple 1" w:semiHidden="1" w:unhideWhenUsed="1"/>
+    <w:lsdException w:name="Table Simple 2" w:semiHidden="1" w:unhideWhenUsed="1"/>
+    <w:lsdException w:name="Table Simple 3" w:semiHidden="1" w:unhideWhenUsed="1"/>
+    <w:lsdException w:name="Table Classic 1" w:semiHidden="1" w:unhideWhenUsed="1"/>
+    <w:lsdException w:name="Table Classic 2" w:semiHidden="1" w:unhideWhenUsed="1"/>
+    <w:lsdException w:name="Table Classic 3" w:semiHidden="1" w:unhideWhenUsed="1"/>
+    <w:lsdException w:name="Table Classic 4" w:semiHidden="1" w:unhideWhenUsed="1"/>
+    <w:lsdException w:name="Table Colorful 1" w:semiHidden="1" w:unhideWhenUsed="1"/>
+    <w:lsdException w:name="Table Colorful 2" w:semiHidden="1" w:unhideWhenUsed="1"/>
+    <w:lsdException w:name="Table Colorful 3" w:semiHidden="1" w:unhideWhenUsed="1"/>
+    <w:lsdException w:name="Table Columns 1" w:semiHidden="1" w:unhideWhenUsed="1"/>
+    <w:lsdException w:name="Table Columns 2" w:semiHidden="1" w:unhideWhenUsed="1"/>
+    <w:lsdException w:name="Table Columns 3" w:semiHidden="1" w:unhideWhenUsed="1"/>
+    <w:lsdException w:name="Table Columns 4" w:semiHidden="1" w:unhideWhenUsed="1"/>
+    <w:lsdException w:name="Table Columns 5" w:semiHidden="1" w:unhideWhenUsed="1"/>
+    <w:lsdException w:name="Table Grid 1" w:semiHidden="1" w:unhideWhenUsed="1"/>
+    <w:lsdException w:name="Table Grid 2" w:semiHidden="1" w:unhideWhenUsed="1"/>
+    <w:lsdException w:name="Table Grid 3" w:semiHidden="1" w:unhideWhenUsed="1"/>
+    <w:lsdException w:name="Table Grid 4" w:semiHidden="1" w:unhideWhenUsed="1"/>
+    <w:lsdException w:name="Table Grid 5" w:semiHidden="1" w:unhideWhenUsed="1"/>
+    <w:lsdException w:name="Table Grid 6" w:semiHidden="1" w:unhideWhenUsed="1"/>
+    <w:lsdException w:name="Table Grid 7" w:semiHidden="1" w:unhideWhenUsed="1"/>
+    <w:lsdException w:name="Table Grid 8" w:semiHidden="1" w:unhideWhenUsed="1"/>
+    <w:lsdException w:name="Table List 1" w:semiHidden="1" w:unhideWhenUsed="1"/>
+    <w:lsdException w:name="Table List 2" w:semiHidden="1" w:unhideWhenUsed="1"/>
+    <w:lsdException w:name="Table List 3" w:semiHidden="1" w:unhideWhenUsed="1"/>
+    <w:lsdException w:name="Table List 4" w:semiHidden="1" w:unhideWhenUsed="1"/>
+    <w:lsdException w:name="Table List 5" w:semiHidden="1" w:unhideWhenUsed="1"/>
+    <w:lsdException w:name="Table List 6" w:semiHidden="1" w:unhideWhenUsed="1"/>
+    <w:lsdException w:name="Table List 7" w:semiHidden="1" w:unhideWhenUsed="1"/>
+    <w:lsdException w:name="Table List 8" w:semiHidden="1" w:unhideWhenUsed="1"/>
+    <w:lsdException w:name="Table 3D effects 1" w:semiHidden="1" w:unhideWhenUsed="1"/>
+    <w:lsdException w:name="Table 3D effects 2" w:semiHidden="1" w:unhideWhenUsed="1"/>
+    <w:lsdException w:name="Table 3D effects 3" w:semiHidden="1" w:unhideWhenUsed="1"/>
+    <w:lsdException w:name="Table Contemporary" w:semiHidden="1" w:unhideWhenUsed="1"/>
+    <w:lsdException w:name="Table Elegant" w:semiHidden="1" w:unhideWhenUsed="1"/>
+    <w:lsdException w:name="Table Professional" w:semiHidden="1" w:unhideWhenUsed="1"/>
+    <w:lsdException w:name="Table Subtle 1" w:semiHidden="1" w:unhideWhenUsed="1"/>
+    <w:lsdException w:name="Table Subtle 2" w:semiHidden="1" w:unhideWhenUsed="1"/>
+    <w:lsdException w:name="Table Web 1" w:semiHidden="1" w:unhideWhenUsed="1"/>
+    <w:lsdException w:name="Table Web 2" w:semiHidden="1" w:unhideWhenUsed="1"/>
+    <w:lsdException w:name="Table Web 3" w:semiHidden="1" w:unhideWhenUsed="1"/>
+    <w:lsdException w:name="Balloon Text" w:semiHidden="1" w:unhideWhenUsed="1"/>
+    <w:lsdException w:name="Table Grid" w:uiPriority="39"/>
+    <w:lsdException w:name="Table Theme" w:semiHidden="1" w:unhideWhenUsed="1"/>
+    <w:lsdException w:name="Placeholder Text" w:semiHidden="1"/>
+    <w:lsdException w:name="No Spacing" w:uiPriority="1" w:qFormat="1"/>
+    <w:lsdException w:name="Light Shading" w:uiPriority="60"/>
+    <w:lsdException w:name="Light List" w:uiPriority="61"/>
+    <w:lsdException w:name="Light Grid" w:uiPriority="62"/>
+    <w:lsdException w:name="Medium Shading 1" w:uiPriority="63"/>
+    <w:lsdException w:name="Medium Shading 2" w:uiPriority="64"/>
+    <w:lsdException w:name="Medium List 1" w:uiPriority="65"/>
+    <w:lsdException w:name="Medium List 2" w:uiPriority="66"/>
+    <w:lsdException w:name="Medium Grid 1" w:uiPriority="67"/>
+    <w:lsdException w:name="Medium Grid 2" w:uiPriority="68"/>
+    <w:lsdException w:name="Medium Grid 3" w:uiPriority="69"/>
+    <w:lsdException w:name="Dark List" w:uiPriority="70"/>
+    <w:lsdException w:name="Colorful Shading" w:uiPriority="71"/>
+    <w:lsdException w:name="Colorful List" w:uiPriority="72"/>
+    <w:lsdException w:name="Colorful Grid" w:uiPriority="73"/>
+    <w:lsdException w:name="Light Shading Accent 1" w:uiPriority="60"/>
+    <w:lsdException w:name="Light List Accent 1" w:uiPriority="61"/>
+    <w:lsdException w:name="Light Grid Accent 1" w:uiPriority="62"/>
+    <w:lsdException w:name="Medium Shading 1 Accent 1" w:uiPriority="63"/>
+    <w:lsdException w:name="Medium Shading 2 Accent 1" w:uiPriority="64"/>
+    <w:lsdException w:name="Medium List 1 Accent 1" w:uiPriority="65"/>
+    <w:lsdException w:name="Revision" w:semiHidden="1"/>
+    <w:lsdException w:name="List Paragraph" w:uiPriority="34" w:qFormat="1"/>
+    <w:lsdException w:name="Quote" w:uiPriority="29" w:qFormat="1"/>
+    <w:lsdException w:name="Intense Quote" w:uiPriority="30" w:qFormat="1"/>
+    <w:lsdException w:name="Medium List 2 Accent 1" w:uiPriority="66"/>
+    <w:lsdException w:name="Medium Grid 1 Accent 1" w:uiPriority="67"/>
+    <w:lsdException w:name="Medium Grid 2 Accent 1" w:uiPriority="68"/>
+    <w:lsdException w:name="Medium Grid 3 Accent 1" w:uiPriority="69"/>
+    <w:lsdException w:name="Dark List Accent 1" w:uiPriority="70"/>
+    <w:lsdException w:name="Colorful Shading Accent 1" w:uiPriority="71"/>
+    <w:lsdException w:name="Colorful List Accent 1" w:uiPriority="72"/>
+    <w:lsdException w:name="Colorful Grid Accent 1" w:uiPriority="73"/>
+    <w:lsdException w:name="Light Shading Accent 2" w:uiPriority="60"/>
+    <w:lsdException w:name="Light List Accent 2" w:uiPriority="61"/>
+    <w:lsdException w:name="Light Grid Accent 2" w:uiPriority="62"/>
+    <w:lsdException w:name="Medium Shading 1 Accent 2" w:uiPriority="63"/>
+    <w:lsdException w:name="Medium Shading 2 Accent 2" w:uiPriority="64"/>
+    <w:lsdException w:name="Medium List 1 Accent 2" w:uiPriority="65"/>
+    <w:lsdException w:name="Medium List 2 Accent 2" w:uiPriority="66"/>
+    <w:lsdException w:name="Medium Grid 1 Accent 2" w:uiPriority="67"/>
+    <w:lsdException w:name="Medium Grid 2 Accent 2" w:uiPriority="68"/>
+    <w:lsdException w:name="Medium Grid 3 Accent 2" w:uiPriority="69"/>
+    <w:lsdException w:name="Dark List Accent 2" w:uiPriority="70"/>
+    <w:lsdException w:name="Colorful Shading Accent 2" w:uiPriority="71"/>
+    <w:lsdException w:name="Colorful List Accent 2" w:uiPriority="72"/>
+    <w:lsdException w:name="Colorful Grid Accent 2" w:uiPriority="73"/>
+    <w:lsdException w:name="Light Shading Accent 3" w:uiPriority="60"/>
+    <w:lsdException w:name="Light List Accent 3" w:uiPriority="61"/>
+    <w:lsdException w:name="Light Grid Accent 3" w:uiPriority="62"/>
+    <w:lsdException w:name="Medium Shading 1 Accent 3" w:uiPriority="63"/>
+    <w:lsdException w:name="Medium Shading 2 Accent 3" w:uiPriority="64"/>
+    <w:lsdException w:name="Medium List 1 Accent 3" w:uiPriority="65"/>
+    <w:lsdException w:name="Medium List 2 Accent 3" w:uiPriority="66"/>
+    <w:lsdException w:name="Medium Grid 1 Accent 3" w:uiPriority="67"/>
+    <w:lsdException w:name="Medium Grid 2 Accent 3" w:uiPriority="68"/>
+    <w:lsdException w:name="Medium Grid 3 Accent 3" w:uiPriority="69"/>
+    <w:lsdException w:name="Dark List Accent 3" w:uiPriority="70"/>
+    <w:lsdException w:name="Colorful Shading Accent 3" w:uiPriority="71"/>
+    <w:lsdException w:name="Colorful List Accent 3" w:uiPriority="72"/>
+    <w:lsdException w:name="Colorful Grid Accent 3" w:uiPriority="73"/>
+    <w:lsdException w:name="Light Shading Accent 4" w:uiPriority="60"/>
+    <w:lsdException w:name="Light List Accent 4" w:uiPriority="61"/>
+    <w:lsdException w:name="Light Grid Accent 4" w:uiPriority="62"/>
+    <w:lsdException w:name="Medium Shading 1 Accent 4" w:uiPriority="63"/>
+    <w:lsdException w:name="Medium Shading 2 Accent 4" w:uiPriority="64"/>
+    <w:lsdException w:name="Medium List 1 Accent 4" w:uiPriority="65"/>
+    <w:lsdException w:name="Medium List 2 Accent 4" w:uiPriority="66"/>
+    <w:lsdException w:name="Medium Grid 1 Accent 4" w:uiPriority="67"/>
+    <w:lsdException w:name="Medium Grid 2 Accent 4" w:uiPriority="68"/>
+    <w:lsdException w:name="Medium Grid 3 Accent 4" w:uiPriority="69"/>
+    <w:lsdException w:name="Dark List Accent 4" w:uiPriority="70"/>
+    <w:lsdException w:name="Colorful Shading Accent 4" w:uiPriority="71"/>
+    <w:lsdException w:name="Colorful List Accent 4" w:uiPriority="72"/>
+    <w:lsdException w:name="Colorful Grid Accent 4" w:uiPriority="73"/>
+    <w:lsdException w:name="Light Shading Accent 5" w:uiPriority="60"/>
+    <w:lsdException w:name="Light List Accent 5" w:uiPriority="61"/>
+    <w:lsdException w:name="Light Grid Accent 5" w:uiPriority="62"/>
+    <w:lsdException w:name="Medium Shading 1 Accent 5" w:uiPriority="63"/>
+    <w:lsdException w:name="Medium Shading 2 Accent 5" w:uiPriority="64"/>
+    <w:lsdException w:name="Medium List 1 Accent 5" w:uiPriority="65"/>
+    <w:lsdException w:name="Medium List 2 Accent 5" w:uiPriority="66"/>
+    <w:lsdException w:name="Medium Grid 1 Accent 5" w:uiPriority="67"/>
+    <w:lsdException w:name="Medium Grid 2 Accent 5" w:uiPriority="68"/>
+    <w:lsdException w:name="Medium Grid 3 Accent 5" w:uiPriority="69"/>
+    <w:lsdException w:name="Dark List Accent 5" w:uiPriority="70"/>
+    <w:lsdException w:name="Colorful Shading Accent 5" w:uiPriority="71"/>
+    <w:lsdException w:name="Colorful List Accent 5" w:uiPriority="72"/>
+    <w:lsdException w:name="Colorful Grid Accent 5" w:uiPriority="73"/>
+    <w:lsdException w:name="Light Shading Accent 6" w:uiPriority="60"/>
+    <w:lsdException w:name="Light List Accent 6" w:uiPriority="61"/>
+    <w:lsdException w:name="Light Grid Accent 6" w:uiPriority="62"/>
+    <w:lsdException w:name="Medium Shading 1 Accent 6" w:uiPriority="63"/>
+    <w:lsdException w:name="Medium Shading 2 Accent 6" w:uiPriority="64"/>
+    <w:lsdException w:name="Medium List 1 Accent 6" w:uiPriority="65"/>
+    <w:lsdException w:name="Medium List 2 Accent 6" w:uiPriority="66"/>
+    <w:lsdException w:name="Medium Grid 1 Accent 6" w:uiPriority="67"/>
+    <w:lsdException w:name="Medium Grid 2 Accent 6" w:uiPriority="68"/>
+    <w:lsdException w:name="Medium Grid 3 Accent 6" w:uiPriority="69"/>
+    <w:lsdException w:name="Dark List Accent 6" w:uiPriority="70"/>
+    <w:lsdException w:name="Colorful Shading Accent 6" w:uiPriority="71"/>
+    <w:lsdException w:name="Colorful List Accent 6" w:uiPriority="72"/>
+    <w:lsdException w:name="Colorful Grid Accent 6" w:uiPriority="73"/>
+    <w:lsdException w:name="Subtle Emphasis" w:uiPriority="19" w:qFormat="1"/>
+    <w:lsdException w:name="Intense Emphasis" w:uiPriority="21" w:qFormat="1"/>
+    <w:lsdException w:name="Subtle Reference" w:uiPriority="31" w:qFormat="1"/>
+    <w:lsdException w:name="Intense Reference" w:uiPriority="32" w:qFormat="1"/>
+    <w:lsdException w:name="Book Title" w:uiPriority="33" w:qFormat="1"/>
+    <w:lsdException w:name="Bibliography" w:semiHidden="1" w:uiPriority="37" w:unhideWhenUsed="1"/>
+    <w:lsdException w:name="TOC Heading" w:semiHidden="1" w:uiPriority="39" w:unhideWhenUsed="1" w:qFormat="1"/>
+    <w:lsdException w:name="Plain Table 1" w:uiPriority="41"/>
+    <w:lsdException w:name="Plain Table 2" w:uiPriority="42"/>
+    <w:lsdException w:name="Plain Table 3" w:uiPriority="43"/>
+    <w:lsdException w:name="Plain Table 4" w:uiPriority="44"/>
+    <w:lsdException w:name="Plain Table 5" w:uiPriority="45"/>
+    <w:lsdException w:name="Grid Table Light" w:uiPriority="40"/>
+    <w:lsdException w:name="Grid Table 1 Light" w:uiPriority="46"/>
+    <w:lsdException w:name="Grid Table 2" w:uiPriority="47"/>
+    <w:lsdException w:name="Grid Table 3" w:uiPriority="48"/>
+    <w:lsdException w:name="Grid Table 4" w:uiPriority="49"/>
+    <w:lsdException w:name="Grid Table 5 Dark" w:uiPriority="50"/>
+    <w:lsdException w:name="Grid Table 6 Colorful" w:uiPriority="51"/>
+    <w:lsdException w:name="Grid Table 7 Colorful" w:uiPriority="52"/>
+    <w:lsdException w:name="Grid Table 1 Light Accent 1" w:uiPriority="46"/>
+    <w:lsdException w:name="Grid Table 2 Accent 1" w:uiPriority="47"/>
+    <w:lsdException w:name="Grid Table 3 Accent 1" w:uiPriority="48"/>
+    <w:lsdException w:name="Grid Table 4 Accent 1" w:uiPriority="49"/>
+    <w:lsdException w:name="Grid Table 5 Dark Accent 1" w:uiPriority="50"/>
+    <w:lsdException w:name="Grid Table 6 Colorful Accent 1" w:uiPriority="51"/>
+    <w:lsdException w:name="Grid Table 7 Colorful Accent 1" w:uiPriority="52"/>
+    <w:lsdException w:name="Grid Table 1 Light Accent 2" w:uiPriority="46"/>
+    <w:lsdException w:name="Grid Table 2 Accent 2" w:uiPriority="47"/>
+    <w:lsdException w:name="Grid Table 3 Accent 2" w:uiPriority="48"/>
+    <w:lsdException w:name="Grid Table 4 Accent 2" w:uiPriority="49"/>
+    <w:lsdException w:name="Grid Table 5 Dark Accent 2" w:uiPriority="50"/>
+    <w:lsdException w:name="Grid Table 6 Colorful Accent 2" w:uiPriority="51"/>
+    <w:lsdException w:name="Grid Table 7 Colorful Accent 2" w:uiPriority="52"/>
+    <w:lsdException w:name="Grid Table 1 Light Accent 3" w:uiPriority="46"/>
+    <w:lsdException w:name="Grid Table 2 Accent 3" w:uiPriority="47"/>
+    <w:lsdException w:name="Grid Table 3 Accent 3" w:uiPriority="48"/>
+    <w:lsdException w:name="Grid Table 4 Accent 3" w:uiPriority="49"/>
+    <w:lsdException w:name="Grid Table 5 Dark Accent 3" w:uiPriority="50"/>
+    <w:lsdException w:name="Grid Table 6 Colorful Accent 3" w:uiPriority="51"/>
+    <w:lsdException w:name="Grid Table 7 Colorful Accent 3" w:uiPriority="52"/>
+    <w:lsdException w:name="Grid Table 1 Light Accent 4" w:uiPriority="46"/>
+    <w:lsdException w:name="Grid Table 2 Accent 4" w:uiPriority="47"/>
+    <w:lsdException w:name="Grid Table 3 Accent 4" w:uiPriority="48"/>
+    <w:lsdException w:name="Grid Table 4 Accent 4" w:uiPriority="49"/>
+    <w:lsdException w:name="Grid Table 5 Dark Accent 4" w:uiPriority="50"/>
+    <w:lsdException w:name="Grid Table 6 Colorful Accent 4" w:uiPriority="51"/>
+    <w:lsdException w:name="Grid Table 7 Colorful Accent 4" w:uiPriority="52"/>
+    <w:lsdException w:name="Grid Table 1 Light Accent 5" w:uiPriority="46"/>
+    <w:lsdException w:name="Grid Table 2 Accent 5" w:uiPriority="47"/>
+    <w:lsdException w:name="Grid Table 3 Accent 5" w:uiPriority="48"/>
+    <w:lsdException w:name="Grid Table 4 Accent 5" w:uiPriority="49"/>
+    <w:lsdException w:name="Grid Table 5 Dark Accent 5" w:uiPriority="50"/>
+    <w:lsdException w:name="Grid Table 6 Colorful Accent 5" w:uiPriority="51"/>
+    <w:lsdException w:name="Grid Table 7 Colorful Accent 5" w:uiPriority="52"/>
+    <w:lsdException w:name="Grid Table 1 Light Accent 6" w:uiPriority="46"/>
+    <w:lsdException w:name="Grid Table 2 Accent 6" w:uiPriority="47"/>
+    <w:lsdException w:name="Grid Table 3 Accent 6" w:uiPriority="48"/>
+    <w:lsdException w:name="Grid Table 4 Accent 6" w:uiPriority="49"/>
+    <w:lsdException w:name="Grid Table 5 Dark Accent 6" w:uiPriority="50"/>
+    <w:lsdException w:name="Grid Table 6 Colorful Accent 6" w:uiPriority="51"/>
+    <w:lsdException w:name="Grid Table 7 Colorful Accent 6" w:uiPriority="52"/>
+    <w:lsdException w:name="List Table 1 Light" w:uiPriority="46"/>
+    <w:lsdException w:name="List Table 2" w:uiPriority="47"/>
+    <w:lsdException w:name="List Table 3" w:uiPriority="48"/>
+    <w:lsdException w:name="List Table 4" w:uiPriority="49"/>
+    <w:lsdException w:name="List Table 5 Dark" w:uiPriority="50"/>
+    <w:lsdException w:name="List Table 6 Colorful" w:uiPriority="51"/>
+    <w:lsdException w:name="List Table 7 Colorful" w:uiPriority="52"/>
+    <w:lsdException w:name="List Table 1 Light Accent 1" w:uiPriority="46"/>
+    <w:lsdException w:name="List Table 2 Accent 1" w:uiPriority="47"/>
+    <w:lsdException w:name="List Table 3 Accent 1" w:uiPriority="48"/>
+    <w:lsdException w:name="List Table 4 Accent 1" w:uiPriority="49"/>
+    <w:lsdException w:name="List Table 5 Dark Accent 1" w:uiPriority="50"/>
+    <w:lsdException w:name="List Table 6 Colorful Accent 1" w:uiPriority="51"/>
+    <w:lsdException w:name="List Table 7 Colorful Accent 1" w:uiPriority="52"/>
+    <w:lsdException w:name="List Table 1 Light Accent 2" w:uiPriority="46"/>
+    <w:lsdException w:name="List Table 2 Accent 2" w:uiPriority="47"/>
+    <w:lsdException w:name="List Table 3 Accent 2" w:uiPriority="48"/>
+    <w:lsdException w:name="List Table 4 Accent 2" w:uiPriority="49"/>
+    <w:lsdException w:name="List Table 5 Dark Accent 2" w:uiPriority="50"/>
+    <w:lsdException w:name="List Table 6 Colorful Accent 2" w:uiPriority="51"/>
+    <w:lsdException w:name="List Table 7 Colorful Accent 2" w:uiPriority="52"/>
+    <w:lsdException w:name="List Table 1 Light Accent 3" w:uiPriority="46"/>
+    <w:lsdException w:name="List Table 2 Accent 3" w:uiPriority="47"/>
+    <w:lsdException w:name="List Table 3 Accent 3" w:uiPriority="48"/>
+    <w:lsdException w:name="List Table 4 Accent 3" w:uiPriority="49"/>
+    <w:lsdException w:name="List Table 5 Dark Accent 3" w:uiPriority="50"/>
+    <w:lsdException w:name="List Table 6 Colorful Accent 3" w:uiPriority="51"/>
+    <w:lsdException w:name="List Table 7 Colorful Accent 3" w:uiPriority="52"/>
+    <w:lsdException w:name="List Table 1 Light Accent 4" w:uiPriority="46"/>
+    <w:lsdException w:name="List Table 2 Accent 4" w:uiPriority="47"/>
+    <w:lsdException w:name="List Table 3 Accent 4" w:uiPriority="48"/>
+    <w:lsdException w:name="List Table 4 Accent 4" w:uiPriority="49"/>
+    <w:lsdException w:name="List Table 5 Dark Accent 4" w:uiPriority="50"/>
+    <w:lsdException w:name="List Table 6 Colorful Accent 4" w:uiPriority="51"/>
+    <w:lsdException w:name="List Table 7 Colorful Accent 4" w:uiPriority="52"/>
+    <w:lsdException w:name="List Table 1 Light Accent 5" w:uiPriority="46"/>
+    <w:lsdException w:name="List Table 2 Accent 5" w:uiPriority="47"/>
+    <w:lsdException w:name="List Table 3 Accent 5" w:uiPriority="48"/>
+    <w:lsdException w:name="List Table 4 Accent 5" w:uiPriority="49"/>
+    <w:lsdException w:name="List Table 5 Dark Accent 5" w:uiPriority="50"/>
+    <w:lsdException w:name="List Table 6 Colorful Accent 5" w:uiPriority="51"/>
+    <w:lsdException w:name="List Table 7 Colorful Accent 5" w:uiPriority="52"/>
+    <w:lsdException w:name="List Table 1 Light Accent 6" w:uiPriority="46"/>
+    <w:lsdException w:name="List Table 2 Accent 6" w:uiPriority="47"/>
+    <w:lsdException w:name="List Table 3 Accent 6" w:uiPriority="48"/>
+    <w:lsdException w:name="List Table 4 Accent 6" w:uiPriority="49"/>
+    <w:lsdException w:name="List Table 5 Dark Accent 6" w:uiPriority="50"/>
+    <w:lsdException w:name="List Table 6 Colorful Accent 6" w:uiPriority="51"/>
+    <w:lsdException w:name="List Table 7 Colorful Accent 6" w:uiPriority="52"/>
+  </w:latentStyles>
+  <w:style w:type="paragraph" w:default="1" w:styleId="Normal">
+    <w:name w:val="Normal"/>
+    <w:qFormat/>
+  </w:style>
+  <w:style w:type="paragraph" w:styleId="Heading1">
+    <w:name w:val="heading 1"/>
+    <w:basedOn w:val="Normal"/>
+    <w:next w:val="Normal"/>
+    <w:link w:val="Heading1Char"/>
+    <w:uiPriority w:val="9"/>
+    <w:qFormat/>
+    <w:pPr>
+      <w:keepNext/>
+      <w:keepLines/>
+      <w:numPr>
+        <w:numId w:val="12"/>
+      </w:numPr>
+      <w:pBdr>
+        <w:bottom w:val="single" w:sz="4" w:space="1" w:color="595959" w:themeColor="text1" w:themeTint="A6"/>
+      </w:pBdr>
+      <w:spacing w:before="360"/>
+      <w:outlineLvl w:val="0"/>
+    </w:pPr>
+    <w:rPr>
+      <w:rFonts w:asciiTheme="majorHAnsi" w:eastAsiaTheme="majorEastAsia" w:hAnsiTheme="majorHAnsi" w:cstheme="majorBidi"/>
+      <w:b/>
+      <w:bCs/>
+      <w:smallCaps/>
+      <w:color w:val="000000" w:themeColor="text1"/>
+      <w:sz w:val="36"/>
+      <w:szCs w:val="36"/>
+    </w:rPr>
+  </w:style>
+  <w:style w:type="paragraph" w:styleId="Heading2">
+    <w:name w:val="heading 2"/>
+    <w:basedOn w:val="Normal"/>
+    <w:next w:val="Normal"/>
+    <w:link w:val="Heading2Char"/>
+    <w:uiPriority w:val="9"/>
+    <w:unhideWhenUsed/>
+    <w:qFormat/>
+    <w:pPr>
+      <w:keepNext/>
+      <w:keepLines/>
+      <w:numPr>
+        <w:ilvl w:val="1"/>
+        <w:numId w:val="12"/>
+      </w:numPr>
+      <w:spacing w:before="360" w:after="0"/>
+      <w:outlineLvl w:val="1"/>
+    </w:pPr>
+    <w:rPr>
+      <w:rFonts w:asciiTheme="majorHAnsi" w:eastAsiaTheme="majorEastAsia" w:hAnsiTheme="majorHAnsi" w:cstheme="majorBidi"/>
+      <w:b/>
+      <w:bCs/>
+      <w:smallCaps/>
+      <w:color w:val="000000" w:themeColor="text1"/>
+      <w:sz w:val="28"/>
+      <w:szCs w:val="28"/>
+    </w:rPr>
+  </w:style>
+  <w:style w:type="paragraph" w:styleId="Heading3">
+    <w:name w:val="heading 3"/>
+    <w:basedOn w:val="Normal"/>
+    <w:next w:val="Normal"/>
+    <w:link w:val="Heading3Char"/>
+    <w:uiPriority w:val="9"/>
+    <w:unhideWhenUsed/>
+    <w:qFormat/>
+    <w:pPr>
+      <w:keepNext/>
+      <w:keepLines/>
+      <w:numPr>
+        <w:ilvl w:val="2"/>
+        <w:numId w:val="12"/>
+      </w:numPr>
+      <w:spacing w:before="200" w:after="0"/>
+      <w:outlineLvl w:val="2"/>
+    </w:pPr>
+    <w:rPr>
+      <w:rFonts w:asciiTheme="majorHAnsi" w:eastAsiaTheme="majorEastAsia" w:hAnsiTheme="majorHAnsi" w:cstheme="majorBidi"/>
+      <w:b/>
+      <w:bCs/>
+      <w:color w:val="000000" w:themeColor="text1"/>
+    </w:rPr>
+  </w:style>
+  <w:style w:type="paragraph" w:styleId="Heading4">
+    <w:name w:val="heading 4"/>
+    <w:basedOn w:val="Normal"/>
+    <w:next w:val="Normal"/>
+    <w:link w:val="Heading4Char"/>
+    <w:uiPriority w:val="9"/>
+    <w:unhideWhenUsed/>
+    <w:qFormat/>
+    <w:pPr>
+      <w:keepNext/>
+      <w:keepLines/>
+      <w:numPr>
+        <w:ilvl w:val="3"/>
+        <w:numId w:val="12"/>
+      </w:numPr>
+      <w:spacing w:before="200" w:after="0"/>
+      <w:outlineLvl w:val="3"/>
+    </w:pPr>
+    <w:rPr>
+      <w:rFonts w:asciiTheme="majorHAnsi" w:eastAsiaTheme="majorEastAsia" w:hAnsiTheme="majorHAnsi" w:cstheme="majorBidi"/>
+      <w:b/>
+      <w:bCs/>
+      <w:i/>
+      <w:iCs/>
+      <w:color w:val="000000" w:themeColor="text1"/>
+    </w:rPr>
+  </w:style>
+  <w:style w:type="paragraph" w:styleId="Heading5">
+    <w:name w:val="heading 5"/>
+    <w:basedOn w:val="Normal"/>
+    <w:next w:val="Normal"/>
+    <w:link w:val="Heading5Char"/>
+    <w:uiPriority w:val="9"/>
+    <w:semiHidden/>
+    <w:unhideWhenUsed/>
+    <w:qFormat/>
+    <w:pPr>
+      <w:keepNext/>
+      <w:keepLines/>
+      <w:numPr>
+        <w:ilvl w:val="4"/>
+        <w:numId w:val="12"/>
+      </w:numPr>
+      <w:spacing w:before="200" w:after="0"/>
+      <w:outlineLvl w:val="4"/>
+    </w:pPr>
+    <w:rPr>
+      <w:rFonts w:asciiTheme="majorHAnsi" w:eastAsiaTheme="majorEastAsia" w:hAnsiTheme="majorHAnsi" w:cstheme="majorBidi"/>
+      <w:color w:val="252525" w:themeColor="text2" w:themeShade="BF"/>
+    </w:rPr>
+  </w:style>
+  <w:style w:type="paragraph" w:styleId="Heading6">
+    <w:name w:val="heading 6"/>
+    <w:basedOn w:val="Normal"/>
+    <w:next w:val="Normal"/>
+    <w:link w:val="Heading6Char"/>
+    <w:uiPriority w:val="9"/>
+    <w:semiHidden/>
+    <w:unhideWhenUsed/>
+    <w:qFormat/>
+    <w:pPr>
+      <w:keepNext/>
+      <w:keepLines/>
+      <w:numPr>
+        <w:ilvl w:val="5"/>
+        <w:numId w:val="12"/>
+      </w:numPr>
+      <w:spacing w:before="200" w:after="0"/>
+      <w:outlineLvl w:val="5"/>
+    </w:pPr>
+    <w:rPr>
+      <w:rFonts w:asciiTheme="majorHAnsi" w:eastAsiaTheme="majorEastAsia" w:hAnsiTheme="majorHAnsi" w:cstheme="majorBidi"/>
+      <w:i/>
+      <w:iCs/>
+      <w:color w:val="252525" w:themeColor="text2" w:themeShade="BF"/>
+    </w:rPr>
+  </w:style>
+  <w:style w:type="paragraph" w:styleId="Heading7">
+    <w:name w:val="heading 7"/>
+    <w:basedOn w:val="Normal"/>
+    <w:next w:val="Normal"/>
+    <w:link w:val="Heading7Char"/>
+    <w:uiPriority w:val="9"/>
+    <w:semiHidden/>
+    <w:unhideWhenUsed/>
+    <w:qFormat/>
+    <w:pPr>
+      <w:keepNext/>
+      <w:keepLines/>
+      <w:numPr>
+        <w:ilvl w:val="6"/>
+        <w:numId w:val="12"/>
+      </w:numPr>
+      <w:spacing w:before="200" w:after="0"/>
+      <w:outlineLvl w:val="6"/>
+    </w:pPr>
+    <w:rPr>
+      <w:rFonts w:asciiTheme="majorHAnsi" w:eastAsiaTheme="majorEastAsia" w:hAnsiTheme="majorHAnsi" w:cstheme="majorBidi"/>
+      <w:i/>
+      <w:iCs/>
+      <w:color w:val="404040" w:themeColor="text1" w:themeTint="BF"/>
+    </w:rPr>
+  </w:style>
+  <w:style w:type="paragraph" w:styleId="Heading8">
+    <w:name w:val="heading 8"/>
+    <w:basedOn w:val="Normal"/>
+    <w:next w:val="Normal"/>
+    <w:link w:val="Heading8Char"/>
+    <w:uiPriority w:val="9"/>
+    <w:semiHidden/>
+    <w:unhideWhenUsed/>
+    <w:qFormat/>
+    <w:pPr>
+      <w:keepNext/>
+      <w:keepLines/>
+      <w:numPr>
+        <w:ilvl w:val="7"/>
+        <w:numId w:val="12"/>
+      </w:numPr>
+      <w:spacing w:before="200" w:after="0"/>
+      <w:outlineLvl w:val="7"/>
+    </w:pPr>
+    <w:rPr>
+      <w:rFonts w:asciiTheme="majorHAnsi" w:eastAsiaTheme="majorEastAsia" w:hAnsiTheme="majorHAnsi" w:cstheme="majorBidi"/>
+      <w:color w:val="404040" w:themeColor="text1" w:themeTint="BF"/>
+      <w:sz w:val="20"/>
+      <w:szCs w:val="20"/>
+    </w:rPr>
+  </w:style>
+  <w:style w:type="paragraph" w:styleId="Heading9">
+    <w:name w:val="heading 9"/>
+    <w:basedOn w:val="Normal"/>
+    <w:next w:val="Normal"/>
+    <w:link w:val="Heading9Char"/>
+    <w:uiPriority w:val="9"/>
+    <w:semiHidden/>
+    <w:unhideWhenUsed/>
+    <w:qFormat/>
+    <w:pPr>
+      <w:keepNext/>
+      <w:keepLines/>
+      <w:numPr>
+        <w:ilvl w:val="8"/>
+        <w:numId w:val="12"/>
+      </w:numPr>
+      <w:spacing w:before="200" w:after="0"/>
+      <w:outlineLvl w:val="8"/>
+    </w:pPr>
+    <w:rPr>
+      <w:rFonts w:asciiTheme="majorHAnsi" w:eastAsiaTheme="majorEastAsia" w:hAnsiTheme="majorHAnsi" w:cstheme="majorBidi"/>
+      <w:i/>
+      <w:iCs/>
+      <w:color w:val="404040" w:themeColor="text1" w:themeTint="BF"/>
+      <w:sz w:val="20"/>
+      <w:szCs w:val="20"/>
+    </w:rPr>
+  </w:style>
+  <w:style w:type="character" w:default="1" w:styleId="DefaultParagraphFont">
+    <w:name w:val="Default Paragraph Font"/>
+    <w:uiPriority w:val="1"/>
+    <w:semiHidden/>
+    <w:unhideWhenUsed/>
+  </w:style>
+  <w:style w:type="table" w:default="1" w:styleId="TableNormal">
+    <w:name w:val="Normal Table"/>
+    <w:uiPriority w:val="99"/>
+    <w:semiHidden/>
+    <w:unhideWhenUsed/>
+    <w:tblPr>
+      <w:tblInd w:w="0" w:type="dxa"/>
+      <w:tblCellMar>
+        <w:top w:w="0" w:type="dxa"/>
+        <w:left w:w="108" w:type="dxa"/>
+        <w:bottom w:w="0" w:type="dxa"/>
+        <w:right w:w="108" w:type="dxa"/>
+      </w:tblCellMar>
+    </w:tblPr>
+  </w:style>
+  <w:style w:type="numbering" w:default="1" w:styleId="NoList">
+    <w:name w:val="No List"/>
+    <w:uiPriority w:val="99"/>
+    <w:semiHidden/>
+    <w:unhideWhenUsed/>
+  </w:style>
+  <w:style w:type="paragraph" w:styleId="Title">
+    <w:name w:val="Title"/>
+    <w:basedOn w:val="Normal"/>
+    <w:next w:val="Normal"/>
+    <w:link w:val="TitleChar"/>
+    <w:uiPriority w:val="10"/>
+    <w:qFormat/>
+    <w:pPr>
+      <w:spacing w:after="0" w:line="240" w:lineRule="auto"/>
+      <w:contextualSpacing/>
+    </w:pPr>
+    <w:rPr>
+      <w:rFonts w:asciiTheme="majorHAnsi" w:eastAsiaTheme="majorEastAsia" w:hAnsiTheme="majorHAnsi" w:cstheme="majorBidi"/>
+      <w:color w:val="000000" w:themeColor="text1"/>
+      <w:sz w:val="56"/>
+      <w:szCs w:val="56"/>
+    </w:rPr>
+  </w:style>
+  <w:style w:type="character" w:customStyle="1" w:styleId="TitleChar">
+    <w:name w:val="Title Char"/>
+    <w:basedOn w:val="DefaultParagraphFont"/>
+    <w:link w:val="Title"/>
+    <w:uiPriority w:val="10"/>
+    <w:rPr>
+      <w:rFonts w:asciiTheme="majorHAnsi" w:eastAsiaTheme="majorEastAsia" w:hAnsiTheme="majorHAnsi" w:cstheme="majorBidi"/>
+      <w:color w:val="000000" w:themeColor="text1"/>
+      <w:sz w:val="56"/>
+      <w:szCs w:val="56"/>
+    </w:rPr>
+  </w:style>
+  <w:style w:type="paragraph" w:styleId="Subtitle">
+    <w:name w:val="Subtitle"/>
+    <w:basedOn w:val="Normal"/>
+    <w:next w:val="Normal"/>
+    <w:link w:val="SubtitleChar"/>
+    <w:uiPriority w:val="11"/>
+    <w:qFormat/>
+    <w:pPr>
+      <w:numPr>
+        <w:ilvl w:val="1"/>
+      </w:numPr>
+    </w:pPr>
+    <w:rPr>
+      <w:color w:val="5A5A5A" w:themeColor="text1" w:themeTint="A5"/>
+      <w:spacing w:val="10"/>
+    </w:rPr>
+  </w:style>
+  <w:style w:type="character" w:customStyle="1" w:styleId="SubtitleChar">
+    <w:name w:val="Subtitle Char"/>
+    <w:basedOn w:val="DefaultParagraphFont"/>
+    <w:link w:val="Subtitle"/>
+    <w:uiPriority w:val="11"/>
+    <w:rPr>
+      <w:color w:val="5A5A5A" w:themeColor="text1" w:themeTint="A5"/>
+      <w:spacing w:val="10"/>
+    </w:rPr>
+  </w:style>
+  <w:style w:type="character" w:customStyle="1" w:styleId="Heading1Char">
+    <w:name w:val="Heading 1 Char"/>
+    <w:basedOn w:val="DefaultParagraphFont"/>
+    <w:link w:val="Heading1"/>
+    <w:uiPriority w:val="9"/>
+    <w:rPr>
+      <w:rFonts w:asciiTheme="majorHAnsi" w:eastAsiaTheme="majorEastAsia" w:hAnsiTheme="majorHAnsi" w:cstheme="majorBidi"/>
+      <w:b/>
+      <w:bCs/>
+      <w:smallCaps/>
+      <w:color w:val="000000" w:themeColor="text1"/>
+      <w:sz w:val="36"/>
+      <w:szCs w:val="36"/>
+    </w:rPr>
+  </w:style>
+  <w:style w:type="character" w:customStyle="1" w:styleId="Heading2Char">
+    <w:name w:val="Heading 2 Char"/>
+    <w:basedOn w:val="DefaultParagraphFont"/>
+    <w:link w:val="Heading2"/>
+    <w:uiPriority w:val="9"/>
+    <w:rPr>
+      <w:rFonts w:asciiTheme="majorHAnsi" w:eastAsiaTheme="majorEastAsia" w:hAnsiTheme="majorHAnsi" w:cstheme="majorBidi"/>
+      <w:b/>
+      <w:bCs/>
+      <w:smallCaps/>
+      <w:color w:val="000000" w:themeColor="text1"/>
+      <w:sz w:val="28"/>
+      <w:szCs w:val="28"/>
+    </w:rPr>
+  </w:style>
+  <w:style w:type="character" w:customStyle="1" w:styleId="Heading3Char">
+    <w:name w:val="Heading 3 Char"/>
+    <w:basedOn w:val="DefaultParagraphFont"/>
+    <w:link w:val="Heading3"/>
+    <w:uiPriority w:val="9"/>
+    <w:rPr>
+      <w:rFonts w:asciiTheme="majorHAnsi" w:eastAsiaTheme="majorEastAsia" w:hAnsiTheme="majorHAnsi" w:cstheme="majorBidi"/>
+      <w:b/>
+      <w:bCs/>
+      <w:color w:val="000000" w:themeColor="text1"/>
+    </w:rPr>
+  </w:style>
+  <w:style w:type="character" w:customStyle="1" w:styleId="Heading4Char">
+    <w:name w:val="Heading 4 Char"/>
+    <w:basedOn w:val="DefaultParagraphFont"/>
+    <w:link w:val="Heading4"/>
+    <w:uiPriority w:val="9"/>
+    <w:rPr>
+      <w:rFonts w:asciiTheme="majorHAnsi" w:eastAsiaTheme="majorEastAsia" w:hAnsiTheme="majorHAnsi" w:cstheme="majorBidi"/>
+      <w:b/>
+      <w:bCs/>
+      <w:i/>
+      <w:iCs/>
+      <w:color w:val="000000" w:themeColor="text1"/>
+    </w:rPr>
+  </w:style>
+  <w:style w:type="character" w:customStyle="1" w:styleId="Heading5Char">
+    <w:name w:val="Heading 5 Char"/>
+    <w:basedOn w:val="DefaultParagraphFont"/>
+    <w:link w:val="Heading5"/>
+    <w:uiPriority w:val="9"/>
+    <w:semiHidden/>
+    <w:rPr>
+      <w:rFonts w:asciiTheme="majorHAnsi" w:eastAsiaTheme="majorEastAsia" w:hAnsiTheme="majorHAnsi" w:cstheme="majorBidi"/>
+      <w:color w:val="252525" w:themeColor="text2" w:themeShade="BF"/>
+    </w:rPr>
+  </w:style>
+  <w:style w:type="character" w:customStyle="1" w:styleId="Heading6Char">
+    <w:name w:val="Heading 6 Char"/>
+    <w:basedOn w:val="DefaultParagraphFont"/>
+    <w:link w:val="Heading6"/>
+    <w:uiPriority w:val="9"/>
+    <w:semiHidden/>
+    <w:rPr>
+      <w:rFonts w:asciiTheme="majorHAnsi" w:eastAsiaTheme="majorEastAsia" w:hAnsiTheme="majorHAnsi" w:cstheme="majorBidi"/>
+      <w:i/>
+      <w:iCs/>
+      <w:color w:val="252525" w:themeColor="text2" w:themeShade="BF"/>
+    </w:rPr>
+  </w:style>
+  <w:style w:type="character" w:customStyle="1" w:styleId="Heading7Char">
+    <w:name w:val="Heading 7 Char"/>
+    <w:basedOn w:val="DefaultParagraphFont"/>
+    <w:link w:val="Heading7"/>
+    <w:uiPriority w:val="9"/>
+    <w:semiHidden/>
+    <w:rPr>
+      <w:rFonts w:asciiTheme="majorHAnsi" w:eastAsiaTheme="majorEastAsia" w:hAnsiTheme="majorHAnsi" w:cstheme="majorBidi"/>
+      <w:i/>
+      <w:iCs/>
+      <w:color w:val="404040" w:themeColor="text1" w:themeTint="BF"/>
+    </w:rPr>
+  </w:style>
+  <w:style w:type="character" w:customStyle="1" w:styleId="Heading8Char">
+    <w:name w:val="Heading 8 Char"/>
+    <w:basedOn w:val="DefaultParagraphFont"/>
+    <w:link w:val="Heading8"/>
+    <w:uiPriority w:val="9"/>
+    <w:semiHidden/>
+    <w:rPr>
+      <w:rFonts w:asciiTheme="majorHAnsi" w:eastAsiaTheme="majorEastAsia" w:hAnsiTheme="majorHAnsi" w:cstheme="majorBidi"/>
+      <w:color w:val="404040" w:themeColor="text1" w:themeTint="BF"/>
+      <w:sz w:val="20"/>
+      <w:szCs w:val="20"/>
+    </w:rPr>
+  </w:style>
+  <w:style w:type="character" w:customStyle="1" w:styleId="Heading9Char">
+    <w:name w:val="Heading 9 Char"/>
+    <w:basedOn w:val="DefaultParagraphFont"/>
+    <w:link w:val="Heading9"/>
+    <w:uiPriority w:val="9"/>
+    <w:semiHidden/>
+    <w:rPr>
+      <w:rFonts w:asciiTheme="majorHAnsi" w:eastAsiaTheme="majorEastAsia" w:hAnsiTheme="majorHAnsi" w:cstheme="majorBidi"/>
+      <w:i/>
+      <w:iCs/>
+      <w:color w:val="404040" w:themeColor="text1" w:themeTint="BF"/>
+      <w:sz w:val="20"/>
+      <w:szCs w:val="20"/>
+    </w:rPr>
+  </w:style>
+  <w:style w:type="character" w:styleId="SubtleEmphasis">
+    <w:name w:val="Subtle Emphasis"/>
+    <w:basedOn w:val="DefaultParagraphFont"/>
+    <w:uiPriority w:val="19"/>
+    <w:qFormat/>
+    <w:rPr>
+      <w:i/>
+      <w:iCs/>
+      <w:color w:val="404040" w:themeColor="text1" w:themeTint="BF"/>
+    </w:rPr>
+  </w:style>
+  <w:style w:type="character" w:styleId="Emphasis">
+    <w:name w:val="Emphasis"/>
+    <w:basedOn w:val="DefaultParagraphFont"/>
+    <w:uiPriority w:val="20"/>
+    <w:qFormat/>
+    <w:rPr>
+      <w:i/>
+      <w:iCs/>
+      <w:color w:val="auto"/>
+    </w:rPr>
+  </w:style>
+  <w:style w:type="character" w:styleId="IntenseEmphasis">
+    <w:name w:val="Intense Emphasis"/>
+    <w:basedOn w:val="DefaultParagraphFont"/>
+    <w:uiPriority w:val="21"/>
+    <w:qFormat/>
+    <w:rPr>
+      <w:b/>
+      <w:bCs/>
+      <w:i/>
+      <w:iCs/>
+      <w:caps/>
+    </w:rPr>
+  </w:style>
+  <w:style w:type="character" w:styleId="Strong">
+    <w:name w:val="Strong"/>
+    <w:basedOn w:val="DefaultParagraphFont"/>
+    <w:uiPriority w:val="22"/>
+    <w:qFormat/>
+    <w:rPr>
+      <w:b/>
+      <w:bCs/>
+      <w:color w:val="000000" w:themeColor="text1"/>
+    </w:rPr>
+  </w:style>
+  <w:style w:type="paragraph" w:styleId="Quote">
+    <w:name w:val="Quote"/>
+    <w:basedOn w:val="Normal"/>
+    <w:next w:val="Normal"/>
+    <w:link w:val="QuoteChar"/>
+    <w:uiPriority w:val="29"/>
+    <w:qFormat/>
+    <w:pPr>
+      <w:spacing w:before="160"/>
+      <w:ind w:left="720" w:right="720"/>
+    </w:pPr>
+    <w:rPr>
+      <w:i/>
+      <w:iCs/>
+      <w:color w:val="000000" w:themeColor="text1"/>
+    </w:rPr>
+  </w:style>
+  <w:style w:type="character" w:customStyle="1" w:styleId="QuoteChar">
+    <w:name w:val="Quote Char"/>
+    <w:basedOn w:val="DefaultParagraphFont"/>
+    <w:link w:val="Quote"/>
+    <w:uiPriority w:val="29"/>
+    <w:rPr>
+      <w:i/>
+      <w:iCs/>
+      <w:color w:val="000000" w:themeColor="text1"/>
+    </w:rPr>
+  </w:style>
+  <w:style w:type="paragraph" w:styleId="IntenseQuote">
+    <w:name w:val="Intense Quote"/>
+    <w:basedOn w:val="Normal"/>
+    <w:next w:val="Normal"/>
+    <w:link w:val="IntenseQuoteChar"/>
+    <w:uiPriority w:val="30"/>
+    <w:qFormat/>
+    <w:pPr>
+      <w:pBdr>
+        <w:top w:val="single" w:sz="24" w:space="1" w:color="F2F2F2" w:themeColor="background1" w:themeShade="F2"/>
+        <w:bottom w:val="single" w:sz="24" w:space="1" w:color="F2F2F2" w:themeColor="background1" w:themeShade="F2"/>
+      </w:pBdr>
+      <w:shd w:val="clear" w:color="auto" w:fill="F2F2F2" w:themeFill="background1" w:themeFillShade="F2"/>
+      <w:spacing w:before="240" w:after="240"/>
+      <w:ind w:left="936" w:right="936"/>
+      <w:jc w:val="center"/>
+    </w:pPr>
+    <w:rPr>
+      <w:color w:val="000000" w:themeColor="text1"/>
+    </w:rPr>
+  </w:style>
+  <w:style w:type="character" w:customStyle="1" w:styleId="IntenseQuoteChar">
+    <w:name w:val="Intense Quote Char"/>
+    <w:basedOn w:val="DefaultParagraphFont"/>
+    <w:link w:val="IntenseQuote"/>
+    <w:uiPriority w:val="30"/>
+    <w:rPr>
+      <w:color w:val="000000" w:themeColor="text1"/>
+      <w:shd w:val="clear" w:color="auto" w:fill="F2F2F2" w:themeFill="background1" w:themeFillShade="F2"/>
+    </w:rPr>
+  </w:style>
+  <w:style w:type="character" w:styleId="SubtleReference">
+    <w:name w:val="Subtle Reference"/>
+    <w:basedOn w:val="DefaultParagraphFont"/>
+    <w:uiPriority w:val="31"/>
+    <w:qFormat/>
+    <w:rPr>
+      <w:smallCaps/>
+      <w:color w:val="404040" w:themeColor="text1" w:themeTint="BF"/>
+      <w:u w:val="single" w:color="7F7F7F" w:themeColor="text1" w:themeTint="80"/>
+    </w:rPr>
+  </w:style>
+  <w:style w:type="character" w:styleId="IntenseReference">
+    <w:name w:val="Intense Reference"/>
+    <w:basedOn w:val="DefaultParagraphFont"/>
+    <w:uiPriority w:val="32"/>
+    <w:qFormat/>
+    <w:rPr>
+      <w:b/>
+      <w:bCs/>
+      <w:smallCaps/>
+      <w:u w:val="single"/>
+    </w:rPr>
+  </w:style>
+  <w:style w:type="character" w:styleId="BookTitle">
+    <w:name w:val="Book Title"/>
+    <w:basedOn w:val="DefaultParagraphFont"/>
+    <w:uiPriority w:val="33"/>
+    <w:qFormat/>
+    <w:rPr>
+      <w:b w:val="0"/>
+      <w:bCs w:val="0"/>
+      <w:smallCaps/>
+      <w:spacing w:val="5"/>
+    </w:rPr>
+  </w:style>
+  <w:style w:type="paragraph" w:styleId="Caption">
+    <w:name w:val="caption"/>
+    <w:basedOn w:val="Normal"/>
+    <w:next w:val="Normal"/>
+    <w:uiPriority w:val="35"/>
+    <w:semiHidden/>
+    <w:unhideWhenUsed/>
+    <w:qFormat/>
+    <w:pPr>
+      <w:spacing w:after="200" w:line="240" w:lineRule="auto"/>
+    </w:pPr>
+    <w:rPr>
+      <w:i/>
+      <w:iCs/>
+      <w:color w:val="323232" w:themeColor="text2"/>
+      <w:sz w:val="18"/>
+      <w:szCs w:val="18"/>
+    </w:rPr>
+  </w:style>
+  <w:style w:type="paragraph" w:styleId="TOCHeading">
+    <w:name w:val="TOC Heading"/>
+    <w:basedOn w:val="Heading1"/>
+    <w:next w:val="Normal"/>
+    <w:uiPriority w:val="39"/>
+    <w:semiHidden/>
+    <w:unhideWhenUsed/>
+    <w:qFormat/>
+    <w:pPr>
+      <w:outlineLvl w:val="9"/>
+    </w:pPr>
+  </w:style>
+  <w:style w:type="paragraph" w:styleId="NoSpacing">
+    <w:name w:val="No Spacing"/>
+    <w:uiPriority w:val="1"/>
+    <w:qFormat/>
+    <w:pPr>
+      <w:spacing w:after="0" w:line="240" w:lineRule="auto"/>
+    </w:pPr>
+  </w:style>
+  <w:style w:type="paragraph" w:styleId="ListParagraph">
+    <w:name w:val="List Paragraph"/>
+    <w:basedOn w:val="Normal"/>
+    <w:uiPriority w:val="34"/>
+    <w:qFormat/>
+    <w:pPr>
+      <w:ind w:left="720"/>
+      <w:contextualSpacing/>
+    </w:pPr>
+  </w:style>
+  <w:style w:type="paragraph" w:customStyle="1" w:styleId="code">
+    <w:name w:val="code"/>
+    <w:basedOn w:val="Normal"/>
+    <w:qFormat/>
+    <w:rsid w:val="00157053"/>
+    <w:pPr>
+      <w:spacing w:after="0"/>
+    </w:pPr>
+    <w:rPr>
+      <w:rFonts w:ascii="Courier New" w:hAnsi="Courier New"/>
+    </w:rPr>
+  </w:style>
+  <w:style w:type="table" w:styleId="TableGrid">
+    <w:name w:val="Table Grid"/>
+    <w:basedOn w:val="TableNormal"/>
+    <w:uiPriority w:val="39"/>
+    <w:rsid w:val="006E7BF3"/>
+    <w:pPr>
+      <w:spacing w:after="0" w:line="240" w:lineRule="auto"/>
+    </w:pPr>
+    <w:tblPr>
+      <w:tblBorders>
+        <w:top w:val="single" w:sz="4" w:space="0" w:color="auto"/>
+        <w:left w:val="single" w:sz="4" w:space="0" w:color="auto"/>
+        <w:bottom w:val="single" w:sz="4" w:space="0" w:color="auto"/>
+        <w:right w:val="single" w:sz="4" w:space="0" w:color="auto"/>
+        <w:insideH w:val="single" w:sz="4" w:space="0" w:color="auto"/>
+        <w:insideV w:val="single" w:sz="4" w:space="0" w:color="auto"/>
+      </w:tblBorders>
+    </w:tblPr>
+  </w:style>
+  <w:style w:type="table" w:styleId="GridTable4">
+    <w:name w:val="Grid Table 4"/>
+    <w:basedOn w:val="TableNormal"/>
+    <w:uiPriority w:val="49"/>
+    <w:rsid w:val="004C2D47"/>
+    <w:pPr>
+      <w:spacing w:after="0" w:line="240" w:lineRule="auto"/>
+    </w:pPr>
+    <w:tblPr>
+      <w:tblStyleRowBandSize w:val="1"/>
+      <w:tblStyleColBandSize w:val="1"/>
+      <w:tblBorders>
+        <w:top w:val="single" w:sz="4" w:space="0" w:color="666666" w:themeColor="text1" w:themeTint="99"/>
+        <w:left w:val="single" w:sz="4" w:space="0" w:color="666666" w:themeColor="text1" w:themeTint="99"/>
+        <w:bottom w:val="single" w:sz="4" w:space="0" w:color="666666" w:themeColor="text1" w:themeTint="99"/>
+        <w:right w:val="single" w:sz="4" w:space="0" w:color="666666" w:themeColor="text1" w:themeTint="99"/>
+        <w:insideH w:val="single" w:sz="4" w:space="0" w:color="666666" w:themeColor="text1" w:themeTint="99"/>
+        <w:insideV w:val="single" w:sz="4" w:space="0" w:color="666666" w:themeColor="text1" w:themeTint="99"/>
+      </w:tblBorders>
+    </w:tblPr>
+    <w:tblStylePr w:type="firstRow">
+      <w:rPr>
+        <w:b/>
+        <w:bCs/>
+        <w:color w:val="FFFFFF" w:themeColor="background1"/>
+      </w:rPr>
+      <w:tblPr/>
+      <w:tcPr>
+        <w:tcBorders>
+          <w:top w:val="single" w:sz="4" w:space="0" w:color="000000" w:themeColor="text1"/>
+          <w:left w:val="single" w:sz="4" w:space="0" w:color="000000" w:themeColor="text1"/>
+          <w:bottom w:val="single" w:sz="4" w:space="0" w:color="000000" w:themeColor="text1"/>
+          <w:right w:val="single" w:sz="4" w:space="0" w:color="000000" w:themeColor="text1"/>
+          <w:insideH w:val="nil"/>
+          <w:insideV w:val="nil"/>
+        </w:tcBorders>
+        <w:shd w:val="clear" w:color="auto" w:fill="000000" w:themeFill="text1"/>
+      </w:tcPr>
+    </w:tblStylePr>
+    <w:tblStylePr w:type="lastRow">
+      <w:rPr>
+        <w:b/>
+        <w:bCs/>
+      </w:rPr>
+      <w:tblPr/>
+      <w:tcPr>
+        <w:tcBorders>
+          <w:top w:val="double" w:sz="4" w:space="0" w:color="000000" w:themeColor="text1"/>
+        </w:tcBorders>
+      </w:tcPr>
+    </w:tblStylePr>
+    <w:tblStylePr w:type="firstCol">
+      <w:rPr>
+        <w:b/>
+        <w:bCs/>
+      </w:rPr>
+    </w:tblStylePr>
+    <w:tblStylePr w:type="lastCol">
+      <w:rPr>
+        <w:b/>
+        <w:bCs/>
+      </w:rPr>
+    </w:tblStylePr>
+    <w:tblStylePr w:type="band1Vert">
+      <w:tblPr/>
+      <w:tcPr>
+        <w:shd w:val="clear" w:color="auto" w:fill="CCCCCC" w:themeFill="text1" w:themeFillTint="33"/>
+      </w:tcPr>
+    </w:tblStylePr>
+    <w:tblStylePr w:type="band1Horz">
+      <w:tblPr/>
+      <w:tcPr>
+        <w:shd w:val="clear" w:color="auto" w:fill="CCCCCC" w:themeFill="text1" w:themeFillTint="33"/>
+      </w:tcPr>
+    </w:tblStylePr>
+  </w:style>
+  <w:style w:type="paragraph" w:styleId="Header">
+    <w:name w:val="header"/>
+    <w:basedOn w:val="Normal"/>
+    <w:link w:val="HeaderChar"/>
+    <w:uiPriority w:val="99"/>
+    <w:unhideWhenUsed/>
+    <w:rsid w:val="009D1F0F"/>
+    <w:pPr>
+      <w:tabs>
+        <w:tab w:val="center" w:pos="4680"/>
+        <w:tab w:val="right" w:pos="9360"/>
+      </w:tabs>
+      <w:spacing w:after="0" w:line="240" w:lineRule="auto"/>
+    </w:pPr>
+  </w:style>
+  <w:style w:type="character" w:customStyle="1" w:styleId="HeaderChar">
+    <w:name w:val="Header Char"/>
+    <w:basedOn w:val="DefaultParagraphFont"/>
+    <w:link w:val="Header"/>
+    <w:uiPriority w:val="99"/>
+    <w:rsid w:val="009D1F0F"/>
+  </w:style>
+  <w:style w:type="paragraph" w:styleId="Footer">
+    <w:name w:val="footer"/>
+    <w:basedOn w:val="Normal"/>
+    <w:link w:val="FooterChar"/>
+    <w:uiPriority w:val="99"/>
+    <w:unhideWhenUsed/>
+    <w:qFormat/>
+    <w:rsid w:val="009D1F0F"/>
+    <w:pPr>
+      <w:tabs>
+        <w:tab w:val="center" w:pos="4680"/>
+        <w:tab w:val="right" w:pos="9360"/>
+      </w:tabs>
+      <w:spacing w:after="0" w:line="240" w:lineRule="auto"/>
+    </w:pPr>
+  </w:style>
+  <w:style w:type="character" w:customStyle="1" w:styleId="FooterChar">
+    <w:name w:val="Footer Char"/>
+    <w:basedOn w:val="DefaultParagraphFont"/>
+    <w:link w:val="Footer"/>
+    <w:uiPriority w:val="99"/>
+    <w:rsid w:val="009D1F0F"/>
+  </w:style>
+</w:styles>
+</file>
+
+<file path=word/glossary/document.xml><?xml version="1.0" encoding="utf-8"?>
+<w:glossaryDocument xmlns:wpc="http://schemas.microsoft.com/office/word/2010/wordprocessingCanvas" xmlns:mc="http://schemas.openxmlformats.org/markup-compatibility/2006" xmlns:o="urn:schemas-microsoft-com:office:office" xmlns:r="http://schemas.openxmlformats.org/officeDocument/2006/relationships" xmlns:m="http://schemas.openxmlformats.org/officeDocument/2006/math" xmlns:v="urn:schemas-microsoft-com:vml" xmlns:wp14="http://schemas.microsoft.com/office/word/2010/wordprocessingDrawing" xmlns:wp="http://schemas.openxmlformats.org/drawingml/2006/wordprocessingDrawing" xmlns:w10="urn:schemas-microsoft-com:office:word" xmlns:w="http://schemas.openxmlformats.org/wordprocessingml/2006/main" xmlns:w14="http://schemas.microsoft.com/office/word/2010/wordml" xmlns:w15="http://schemas.microsoft.com/office/word/2012/wordml" xmlns:wpg="http://schemas.microsoft.com/office/word/2010/wordprocessingGroup" xmlns:wpi="http://schemas.microsoft.com/office/word/2010/wordprocessingInk" xmlns:wne="http://schemas.microsoft.com/office/word/2006/wordml" xmlns:wps="http://schemas.microsoft.com/office/word/2010/wordprocessingShape" mc:Ignorable="w14 w15 wp14">
+  <w:docParts>
+    <w:docPart>
+      <w:docPartPr>
+        <w:name w:val="3BD6FC309D5C4230BA9296B68EE8C153"/>
+        <w:category>
+          <w:name w:val="General"/>
+          <w:gallery w:val="placeholder"/>
+        </w:category>
+        <w:types>
+          <w:type w:val="bbPlcHdr"/>
+        </w:types>
+        <w:behaviors>
+          <w:behavior w:val="content"/>
+        </w:behaviors>
+        <w:guid w:val="{25D31A48-FB06-4B2F-94BD-E0A40B89D912}"/>
+      </w:docPartPr>
+      <w:docPartBody>
+        <w:p>
+          <w:pPr>
+            <w:pStyle w:val="3BD6FC309D5C4230BA9296B68EE8C153"/>
+          </w:pPr>
+          <w:r>
+            <w:rPr>
+              <w:rFonts w:asciiTheme="majorHAnsi" w:eastAsiaTheme="majorEastAsia" w:hAnsiTheme="majorHAnsi" w:cstheme="majorBidi"/>
+              <w:color w:val="2E74B5" w:themeColor="accent1" w:themeShade="BF"/>
+              <w:sz w:val="32"/>
+              <w:szCs w:val="32"/>
+            </w:rPr>
+            <w:t>[Document title]</w:t>
+          </w:r>
+        </w:p>
+      </w:docPartBody>
+    </w:docPart>
+  </w:docParts>
+</w:glossaryDocument>
+</file>
+
+<file path=word/glossary/fontTable.xml><?xml version="1.0" encoding="utf-8"?>
+<w:fonts xmlns:mc="http://schemas.openxmlformats.org/markup-compatibility/2006" xmlns:r="http://schemas.openxmlformats.org/officeDocument/2006/relationships" xmlns:w="http://schemas.openxmlformats.org/wordprocessingml/2006/main" xmlns:w14="http://schemas.microsoft.com/office/word/2010/wordml" xmlns:w15="http://schemas.microsoft.com/office/word/2012/wordml" mc:Ignorable="w14 w15">
+  <w:font w:name="Calibri">
+    <w:panose1 w:val="020F0502020204030204"/>
+    <w:charset w:val="00"/>
+    <w:family w:val="swiss"/>
+    <w:pitch w:val="variable"/>
+    <w:sig w:usb0="E00002FF" w:usb1="4000ACFF" w:usb2="00000001" w:usb3="00000000" w:csb0="0000019F" w:csb1="00000000"/>
+  </w:font>
+  <w:font w:name="SimSun">
+    <w:altName w:val="宋体"/>
+    <w:panose1 w:val="02010600030101010101"/>
+    <w:charset w:val="86"/>
+    <w:family w:val="auto"/>
+    <w:pitch w:val="variable"/>
+    <w:sig w:usb0="00000003" w:usb1="288F0000" w:usb2="00000016" w:usb3="00000000" w:csb0="00040001" w:csb1="00000000"/>
+  </w:font>
+  <w:font w:name="Arial">
+    <w:panose1 w:val="020B0604020202020204"/>
+    <w:charset w:val="00"/>
+    <w:family w:val="swiss"/>
+    <w:pitch w:val="variable"/>
+    <w:sig w:usb0="E0002EFF" w:usb1="C0007843" w:usb2="00000009" w:usb3="00000000" w:csb0="000001FF" w:csb1="00000000"/>
+  </w:font>
+  <w:font w:name="Courier New">
+    <w:panose1 w:val="02070309020205020404"/>
+    <w:charset w:val="00"/>
+    <w:family w:val="modern"/>
+    <w:pitch w:val="fixed"/>
+    <w:sig w:usb0="E0002EFF" w:usb1="C0007843" w:usb2="00000009" w:usb3="00000000" w:csb0="000001FF" w:csb1="00000000"/>
+  </w:font>
+  <w:font w:name="Times New Roman">
+    <w:panose1 w:val="02020603050405020304"/>
+    <w:charset w:val="00"/>
+    <w:family w:val="roman"/>
+    <w:pitch w:val="variable"/>
+    <w:sig w:usb0="E0002EFF" w:usb1="C0007843" w:usb2="00000009" w:usb3="00000000" w:csb0="000001FF" w:csb1="00000000"/>
+  </w:font>
+  <w:font w:name="Wingdings">
+    <w:panose1 w:val="05000000000000000000"/>
+    <w:charset w:val="02"/>
+    <w:family w:val="auto"/>
+    <w:pitch w:val="variable"/>
+    <w:sig w:usb0="00000000" w:usb1="10000000" w:usb2="00000000" w:usb3="00000000" w:csb0="80000000" w:csb1="00000000"/>
+  </w:font>
+  <w:font w:name="Symbol">
+    <w:panose1 w:val="05050102010706020507"/>
+    <w:charset w:val="02"/>
+    <w:family w:val="roman"/>
+    <w:pitch w:val="variable"/>
+    <w:sig w:usb0="00000000" w:usb1="10000000" w:usb2="00000000" w:usb3="00000000" w:csb0="80000000" w:csb1="00000000"/>
+  </w:font>
+  <w:font w:name="Calibri Light">
+    <w:panose1 w:val="020F0302020204030204"/>
+    <w:charset w:val="00"/>
+    <w:family w:val="swiss"/>
+    <w:pitch w:val="variable"/>
+    <w:sig w:usb0="A00002EF" w:usb1="4000207B" w:usb2="00000000" w:usb3="00000000" w:csb0="0000019F" w:csb1="00000000"/>
+  </w:font>
+</w:fonts>
+</file>
+
+<file path=word/glossary/settings.xml><?xml version="1.0" encoding="utf-8"?>
+<w:settings xmlns:mc="http://schemas.openxmlformats.org/markup-compatibility/2006" xmlns:o="urn:schemas-microsoft-com:office:office" xmlns:r="http://schemas.openxmlformats.org/officeDocument/2006/relationships" xmlns:m="http://schemas.openxmlformats.org/officeDocument/2006/math" xmlns:v="urn:schemas-microsoft-com:vml" xmlns:w10="urn:schemas-microsoft-com:office:word" xmlns:w="http://schemas.openxmlformats.org/wordprocessingml/2006/main" xmlns:w14="http://schemas.microsoft.com/office/word/2010/wordml" xmlns:w15="http://schemas.microsoft.com/office/word/2012/wordml" xmlns:sl="http://schemas.openxmlformats.org/schemaLibrary/2006/main" mc:Ignorable="w14 w15">
+  <w:view w:val="normal"/>
+  <w:defaultTabStop w:val="720"/>
+  <w:characterSpacingControl w:val="doNotCompress"/>
+  <w:compat>
+    <w:useFELayout/>
+    <w:compatSetting w:name="compatibilityMode" w:uri="http://schemas.microsoft.com/office/word" w:val="15"/>
+    <w:compatSetting w:name="overrideTableStyleFontSizeAndJustification" w:uri="http://schemas.microsoft.com/office/word" w:val="1"/>
+    <w:compatSetting w:name="enableOpenTypeFeatures" w:uri="http://schemas.microsoft.com/office/word" w:val="1"/>
+    <w:compatSetting w:name="doNotFlipMirrorIndents" w:uri="http://schemas.microsoft.com/office/word" w:val="1"/>
+    <w:compatSetting w:name="differentiateMultirowTableHeaders" w:uri="http://schemas.microsoft.com/office/word" w:val="1"/>
+  </w:compat>
+  <w:rsids>
+    <w:rsidRoot w:val="00A0195D"/>
+    <w:rsid w:val="005F57F7"/>
+    <w:rsid w:val="00A0195D"/>
+  </w:rsids>
+  <m:mathPr>
+    <m:mathFont m:val="Cambria Math"/>
+    <m:brkBin m:val="before"/>
+    <m:brkBinSub m:val="--"/>
+    <m:smallFrac m:val="0"/>
+    <m:dispDef/>
+    <m:lMargin m:val="0"/>
+    <m:rMargin m:val="0"/>
+    <m:defJc m:val="centerGroup"/>
+    <m:wrapIndent m:val="1440"/>
+    <m:intLim m:val="subSup"/>
+    <m:naryLim m:val="undOvr"/>
+  </m:mathPr>
+  <w:themeFontLang w:val="en-US"/>
+  <w:clrSchemeMapping w:bg1="light1" w:t1="dark1" w:bg2="light2" w:t2="dark2" w:accent1="accent1" w:accent2="accent2" w:accent3="accent3" w:accent4="accent4" w:accent5="accent5" w:accent6="accent6" w:hyperlink="hyperlink" w:followedHyperlink="followedHyperlink"/>
+  <w:decimalSymbol w:val="."/>
+  <w:listSeparator w:val=","/>
+  <w15:chartTrackingRefBased/>
+</w:settings>
+</file>
+
+<file path=word/glossary/styles.xml><?xml version="1.0" encoding="utf-8"?>
+<w:styles xmlns:mc="http://schemas.openxmlformats.org/markup-compatibility/2006" xmlns:r="http://schemas.openxmlformats.org/officeDocument/2006/relationships" xmlns:w="http://schemas.openxmlformats.org/wordprocessingml/2006/main" xmlns:w14="http://schemas.microsoft.com/office/word/2010/wordml" xmlns:w15="http://schemas.microsoft.com/office/word/2012/wordml" mc:Ignorable="w14 w15">
+  <w:docDefaults>
+    <w:rPrDefault>
+      <w:rPr>
+        <w:rFonts w:asciiTheme="minorHAnsi" w:eastAsiaTheme="minorEastAsia" w:hAnsiTheme="minorHAnsi" w:cstheme="minorBidi"/>
+        <w:sz w:val="22"/>
+        <w:szCs w:val="22"/>
+        <w:lang w:val="en-US" w:eastAsia="en-US" w:bidi="ar-SA"/>
       </w:rPr>
     </w:rPrDefault>
     <w:pPrDefault>
@@ -2716,245 +4838,6 @@
     <w:name w:val="Normal"/>
     <w:qFormat/>
   </w:style>
-  <w:style w:type="paragraph" w:styleId="Heading1">
-    <w:name w:val="heading 1"/>
-    <w:basedOn w:val="Normal"/>
-    <w:next w:val="Normal"/>
-    <w:link w:val="Heading1Char"/>
-    <w:uiPriority w:val="9"/>
-    <w:qFormat/>
-    <w:pPr>
-      <w:keepNext/>
-      <w:keepLines/>
-      <w:numPr>
-        <w:numId w:val="12"/>
-      </w:numPr>
-      <w:pBdr>
-        <w:bottom w:val="single" w:sz="4" w:space="1" w:color="595959" w:themeColor="text1" w:themeTint="A6"/>
-      </w:pBdr>
-      <w:spacing w:before="360"/>
-      <w:outlineLvl w:val="0"/>
-    </w:pPr>
-    <w:rPr>
-      <w:rFonts w:asciiTheme="majorHAnsi" w:eastAsiaTheme="majorEastAsia" w:hAnsiTheme="majorHAnsi" w:cstheme="majorBidi"/>
-      <w:b/>
-      <w:bCs/>
-      <w:smallCaps/>
-      <w:color w:val="000000" w:themeColor="text1"/>
-      <w:sz w:val="36"/>
-      <w:szCs w:val="36"/>
-    </w:rPr>
-  </w:style>
-  <w:style w:type="paragraph" w:styleId="Heading2">
-    <w:name w:val="heading 2"/>
-    <w:basedOn w:val="Normal"/>
-    <w:next w:val="Normal"/>
-    <w:link w:val="Heading2Char"/>
-    <w:uiPriority w:val="9"/>
-    <w:unhideWhenUsed/>
-    <w:qFormat/>
-    <w:pPr>
-      <w:keepNext/>
-      <w:keepLines/>
-      <w:numPr>
-        <w:ilvl w:val="1"/>
-        <w:numId w:val="12"/>
-      </w:numPr>
-      <w:spacing w:before="360" w:after="0"/>
-      <w:outlineLvl w:val="1"/>
-    </w:pPr>
-    <w:rPr>
-      <w:rFonts w:asciiTheme="majorHAnsi" w:eastAsiaTheme="majorEastAsia" w:hAnsiTheme="majorHAnsi" w:cstheme="majorBidi"/>
-      <w:b/>
-      <w:bCs/>
-      <w:smallCaps/>
-      <w:color w:val="000000" w:themeColor="text1"/>
-      <w:sz w:val="28"/>
-      <w:szCs w:val="28"/>
-    </w:rPr>
-  </w:style>
-  <w:style w:type="paragraph" w:styleId="Heading3">
-    <w:name w:val="heading 3"/>
-    <w:basedOn w:val="Normal"/>
-    <w:next w:val="Normal"/>
-    <w:link w:val="Heading3Char"/>
-    <w:uiPriority w:val="9"/>
-    <w:unhideWhenUsed/>
-    <w:qFormat/>
-    <w:pPr>
-      <w:keepNext/>
-      <w:keepLines/>
-      <w:numPr>
-        <w:ilvl w:val="2"/>
-        <w:numId w:val="12"/>
-      </w:numPr>
-      <w:spacing w:before="200" w:after="0"/>
-      <w:outlineLvl w:val="2"/>
-    </w:pPr>
-    <w:rPr>
-      <w:rFonts w:asciiTheme="majorHAnsi" w:eastAsiaTheme="majorEastAsia" w:hAnsiTheme="majorHAnsi" w:cstheme="majorBidi"/>
-      <w:b/>
-      <w:bCs/>
-      <w:color w:val="000000" w:themeColor="text1"/>
-    </w:rPr>
-  </w:style>
-  <w:style w:type="paragraph" w:styleId="Heading4">
-    <w:name w:val="heading 4"/>
-    <w:basedOn w:val="Normal"/>
-    <w:next w:val="Normal"/>
-    <w:link w:val="Heading4Char"/>
-    <w:uiPriority w:val="9"/>
-    <w:unhideWhenUsed/>
-    <w:qFormat/>
-    <w:pPr>
-      <w:keepNext/>
-      <w:keepLines/>
-      <w:numPr>
-        <w:ilvl w:val="3"/>
-        <w:numId w:val="12"/>
-      </w:numPr>
-      <w:spacing w:before="200" w:after="0"/>
-      <w:outlineLvl w:val="3"/>
-    </w:pPr>
-    <w:rPr>
-      <w:rFonts w:asciiTheme="majorHAnsi" w:eastAsiaTheme="majorEastAsia" w:hAnsiTheme="majorHAnsi" w:cstheme="majorBidi"/>
-      <w:b/>
-      <w:bCs/>
-      <w:i/>
-      <w:iCs/>
-      <w:color w:val="000000" w:themeColor="text1"/>
-    </w:rPr>
-  </w:style>
-  <w:style w:type="paragraph" w:styleId="Heading5">
-    <w:name w:val="heading 5"/>
-    <w:basedOn w:val="Normal"/>
-    <w:next w:val="Normal"/>
-    <w:link w:val="Heading5Char"/>
-    <w:uiPriority w:val="9"/>
-    <w:semiHidden/>
-    <w:unhideWhenUsed/>
-    <w:qFormat/>
-    <w:pPr>
-      <w:keepNext/>
-      <w:keepLines/>
-      <w:numPr>
-        <w:ilvl w:val="4"/>
-        <w:numId w:val="12"/>
-      </w:numPr>
-      <w:spacing w:before="200" w:after="0"/>
-      <w:outlineLvl w:val="4"/>
-    </w:pPr>
-    <w:rPr>
-      <w:rFonts w:asciiTheme="majorHAnsi" w:eastAsiaTheme="majorEastAsia" w:hAnsiTheme="majorHAnsi" w:cstheme="majorBidi"/>
-      <w:color w:val="252525" w:themeColor="text2" w:themeShade="BF"/>
-    </w:rPr>
-  </w:style>
-  <w:style w:type="paragraph" w:styleId="Heading6">
-    <w:name w:val="heading 6"/>
-    <w:basedOn w:val="Normal"/>
-    <w:next w:val="Normal"/>
-    <w:link w:val="Heading6Char"/>
-    <w:uiPriority w:val="9"/>
-    <w:semiHidden/>
-    <w:unhideWhenUsed/>
-    <w:qFormat/>
-    <w:pPr>
-      <w:keepNext/>
-      <w:keepLines/>
-      <w:numPr>
-        <w:ilvl w:val="5"/>
-        <w:numId w:val="12"/>
-      </w:numPr>
-      <w:spacing w:before="200" w:after="0"/>
-      <w:outlineLvl w:val="5"/>
-    </w:pPr>
-    <w:rPr>
-      <w:rFonts w:asciiTheme="majorHAnsi" w:eastAsiaTheme="majorEastAsia" w:hAnsiTheme="majorHAnsi" w:cstheme="majorBidi"/>
-      <w:i/>
-      <w:iCs/>
-      <w:color w:val="252525" w:themeColor="text2" w:themeShade="BF"/>
-    </w:rPr>
-  </w:style>
-  <w:style w:type="paragraph" w:styleId="Heading7">
-    <w:name w:val="heading 7"/>
-    <w:basedOn w:val="Normal"/>
-    <w:next w:val="Normal"/>
-    <w:link w:val="Heading7Char"/>
-    <w:uiPriority w:val="9"/>
-    <w:semiHidden/>
-    <w:unhideWhenUsed/>
-    <w:qFormat/>
-    <w:pPr>
-      <w:keepNext/>
-      <w:keepLines/>
-      <w:numPr>
-        <w:ilvl w:val="6"/>
-        <w:numId w:val="12"/>
-      </w:numPr>
-      <w:spacing w:before="200" w:after="0"/>
-      <w:outlineLvl w:val="6"/>
-    </w:pPr>
-    <w:rPr>
-      <w:rFonts w:asciiTheme="majorHAnsi" w:eastAsiaTheme="majorEastAsia" w:hAnsiTheme="majorHAnsi" w:cstheme="majorBidi"/>
-      <w:i/>
-      <w:iCs/>
-      <w:color w:val="404040" w:themeColor="text1" w:themeTint="BF"/>
-    </w:rPr>
-  </w:style>
-  <w:style w:type="paragraph" w:styleId="Heading8">
-    <w:name w:val="heading 8"/>
-    <w:basedOn w:val="Normal"/>
-    <w:next w:val="Normal"/>
-    <w:link w:val="Heading8Char"/>
-    <w:uiPriority w:val="9"/>
-    <w:semiHidden/>
-    <w:unhideWhenUsed/>
-    <w:qFormat/>
-    <w:pPr>
-      <w:keepNext/>
-      <w:keepLines/>
-      <w:numPr>
-        <w:ilvl w:val="7"/>
-        <w:numId w:val="12"/>
-      </w:numPr>
-      <w:spacing w:before="200" w:after="0"/>
-      <w:outlineLvl w:val="7"/>
-    </w:pPr>
-    <w:rPr>
-      <w:rFonts w:asciiTheme="majorHAnsi" w:eastAsiaTheme="majorEastAsia" w:hAnsiTheme="majorHAnsi" w:cstheme="majorBidi"/>
-      <w:color w:val="404040" w:themeColor="text1" w:themeTint="BF"/>
-      <w:sz w:val="20"/>
-      <w:szCs w:val="20"/>
-    </w:rPr>
-  </w:style>
-  <w:style w:type="paragraph" w:styleId="Heading9">
-    <w:name w:val="heading 9"/>
-    <w:basedOn w:val="Normal"/>
-    <w:next w:val="Normal"/>
-    <w:link w:val="Heading9Char"/>
-    <w:uiPriority w:val="9"/>
-    <w:semiHidden/>
-    <w:unhideWhenUsed/>
-    <w:qFormat/>
-    <w:pPr>
-      <w:keepNext/>
-      <w:keepLines/>
-      <w:numPr>
-        <w:ilvl w:val="8"/>
-        <w:numId w:val="12"/>
-      </w:numPr>
-      <w:spacing w:before="200" w:after="0"/>
-      <w:outlineLvl w:val="8"/>
-    </w:pPr>
-    <w:rPr>
-      <w:rFonts w:asciiTheme="majorHAnsi" w:eastAsiaTheme="majorEastAsia" w:hAnsiTheme="majorHAnsi" w:cstheme="majorBidi"/>
-      <w:i/>
-      <w:iCs/>
-      <w:color w:val="404040" w:themeColor="text1" w:themeTint="BF"/>
-      <w:sz w:val="20"/>
-      <w:szCs w:val="20"/>
-    </w:rPr>
-  </w:style>
   <w:style w:type="character" w:default="1" w:styleId="DefaultParagraphFont">
     <w:name w:val="Default Paragraph Font"/>
     <w:uiPriority w:val="1"/>
@@ -2982,405 +4865,18 @@
     <w:semiHidden/>
     <w:unhideWhenUsed/>
   </w:style>
-  <w:style w:type="paragraph" w:styleId="Title">
-    <w:name w:val="Title"/>
-    <w:basedOn w:val="Normal"/>
-    <w:next w:val="Normal"/>
-    <w:link w:val="TitleChar"/>
-    <w:uiPriority w:val="10"/>
-    <w:qFormat/>
-    <w:pPr>
-      <w:spacing w:after="0" w:line="240" w:lineRule="auto"/>
-      <w:contextualSpacing/>
-    </w:pPr>
-    <w:rPr>
-      <w:rFonts w:asciiTheme="majorHAnsi" w:eastAsiaTheme="majorEastAsia" w:hAnsiTheme="majorHAnsi" w:cstheme="majorBidi"/>
-      <w:color w:val="000000" w:themeColor="text1"/>
-      <w:sz w:val="56"/>
-      <w:szCs w:val="56"/>
-    </w:rPr>
-  </w:style>
-  <w:style w:type="character" w:customStyle="1" w:styleId="TitleChar">
-    <w:name w:val="Title Char"/>
-    <w:basedOn w:val="DefaultParagraphFont"/>
-    <w:link w:val="Title"/>
-    <w:uiPriority w:val="10"/>
-    <w:rPr>
-      <w:rFonts w:asciiTheme="majorHAnsi" w:eastAsiaTheme="majorEastAsia" w:hAnsiTheme="majorHAnsi" w:cstheme="majorBidi"/>
-      <w:color w:val="000000" w:themeColor="text1"/>
-      <w:sz w:val="56"/>
-      <w:szCs w:val="56"/>
-    </w:rPr>
-  </w:style>
-  <w:style w:type="paragraph" w:styleId="Subtitle">
-    <w:name w:val="Subtitle"/>
-    <w:basedOn w:val="Normal"/>
-    <w:next w:val="Normal"/>
-    <w:link w:val="SubtitleChar"/>
-    <w:uiPriority w:val="11"/>
-    <w:qFormat/>
-    <w:pPr>
-      <w:numPr>
-        <w:ilvl w:val="1"/>
-      </w:numPr>
-    </w:pPr>
-    <w:rPr>
-      <w:color w:val="5A5A5A" w:themeColor="text1" w:themeTint="A5"/>
-      <w:spacing w:val="10"/>
-    </w:rPr>
-  </w:style>
-  <w:style w:type="character" w:customStyle="1" w:styleId="SubtitleChar">
-    <w:name w:val="Subtitle Char"/>
-    <w:basedOn w:val="DefaultParagraphFont"/>
-    <w:link w:val="Subtitle"/>
-    <w:uiPriority w:val="11"/>
-    <w:rPr>
-      <w:color w:val="5A5A5A" w:themeColor="text1" w:themeTint="A5"/>
-      <w:spacing w:val="10"/>
-    </w:rPr>
-  </w:style>
-  <w:style w:type="character" w:customStyle="1" w:styleId="Heading1Char">
-    <w:name w:val="Heading 1 Char"/>
-    <w:basedOn w:val="DefaultParagraphFont"/>
-    <w:link w:val="Heading1"/>
-    <w:uiPriority w:val="9"/>
-    <w:rPr>
-      <w:rFonts w:asciiTheme="majorHAnsi" w:eastAsiaTheme="majorEastAsia" w:hAnsiTheme="majorHAnsi" w:cstheme="majorBidi"/>
-      <w:b/>
-      <w:bCs/>
-      <w:smallCaps/>
-      <w:color w:val="000000" w:themeColor="text1"/>
-      <w:sz w:val="36"/>
-      <w:szCs w:val="36"/>
-    </w:rPr>
-  </w:style>
-  <w:style w:type="character" w:customStyle="1" w:styleId="Heading2Char">
-    <w:name w:val="Heading 2 Char"/>
-    <w:basedOn w:val="DefaultParagraphFont"/>
-    <w:link w:val="Heading2"/>
-    <w:uiPriority w:val="9"/>
-    <w:rPr>
-      <w:rFonts w:asciiTheme="majorHAnsi" w:eastAsiaTheme="majorEastAsia" w:hAnsiTheme="majorHAnsi" w:cstheme="majorBidi"/>
-      <w:b/>
-      <w:bCs/>
-      <w:smallCaps/>
-      <w:color w:val="000000" w:themeColor="text1"/>
-      <w:sz w:val="28"/>
-      <w:szCs w:val="28"/>
-    </w:rPr>
-  </w:style>
-  <w:style w:type="character" w:customStyle="1" w:styleId="Heading3Char">
-    <w:name w:val="Heading 3 Char"/>
-    <w:basedOn w:val="DefaultParagraphFont"/>
-    <w:link w:val="Heading3"/>
-    <w:uiPriority w:val="9"/>
-    <w:rPr>
-      <w:rFonts w:asciiTheme="majorHAnsi" w:eastAsiaTheme="majorEastAsia" w:hAnsiTheme="majorHAnsi" w:cstheme="majorBidi"/>
-      <w:b/>
-      <w:bCs/>
-      <w:color w:val="000000" w:themeColor="text1"/>
-    </w:rPr>
-  </w:style>
-  <w:style w:type="character" w:customStyle="1" w:styleId="Heading4Char">
-    <w:name w:val="Heading 4 Char"/>
-    <w:basedOn w:val="DefaultParagraphFont"/>
-    <w:link w:val="Heading4"/>
-    <w:uiPriority w:val="9"/>
-    <w:rPr>
-      <w:rFonts w:asciiTheme="majorHAnsi" w:eastAsiaTheme="majorEastAsia" w:hAnsiTheme="majorHAnsi" w:cstheme="majorBidi"/>
-      <w:b/>
-      <w:bCs/>
-      <w:i/>
-      <w:iCs/>
-      <w:color w:val="000000" w:themeColor="text1"/>
-    </w:rPr>
-  </w:style>
-  <w:style w:type="character" w:customStyle="1" w:styleId="Heading5Char">
-    <w:name w:val="Heading 5 Char"/>
-    <w:basedOn w:val="DefaultParagraphFont"/>
-    <w:link w:val="Heading5"/>
-    <w:uiPriority w:val="9"/>
-    <w:semiHidden/>
-    <w:rPr>
-      <w:rFonts w:asciiTheme="majorHAnsi" w:eastAsiaTheme="majorEastAsia" w:hAnsiTheme="majorHAnsi" w:cstheme="majorBidi"/>
-      <w:color w:val="252525" w:themeColor="text2" w:themeShade="BF"/>
-    </w:rPr>
-  </w:style>
-  <w:style w:type="character" w:customStyle="1" w:styleId="Heading6Char">
-    <w:name w:val="Heading 6 Char"/>
-    <w:basedOn w:val="DefaultParagraphFont"/>
-    <w:link w:val="Heading6"/>
-    <w:uiPriority w:val="9"/>
-    <w:semiHidden/>
-    <w:rPr>
-      <w:rFonts w:asciiTheme="majorHAnsi" w:eastAsiaTheme="majorEastAsia" w:hAnsiTheme="majorHAnsi" w:cstheme="majorBidi"/>
-      <w:i/>
-      <w:iCs/>
-      <w:color w:val="252525" w:themeColor="text2" w:themeShade="BF"/>
-    </w:rPr>
-  </w:style>
-  <w:style w:type="character" w:customStyle="1" w:styleId="Heading7Char">
-    <w:name w:val="Heading 7 Char"/>
-    <w:basedOn w:val="DefaultParagraphFont"/>
-    <w:link w:val="Heading7"/>
-    <w:uiPriority w:val="9"/>
-    <w:semiHidden/>
-    <w:rPr>
-      <w:rFonts w:asciiTheme="majorHAnsi" w:eastAsiaTheme="majorEastAsia" w:hAnsiTheme="majorHAnsi" w:cstheme="majorBidi"/>
-      <w:i/>
-      <w:iCs/>
-      <w:color w:val="404040" w:themeColor="text1" w:themeTint="BF"/>
-    </w:rPr>
-  </w:style>
-  <w:style w:type="character" w:customStyle="1" w:styleId="Heading8Char">
-    <w:name w:val="Heading 8 Char"/>
-    <w:basedOn w:val="DefaultParagraphFont"/>
-    <w:link w:val="Heading8"/>
-    <w:uiPriority w:val="9"/>
-    <w:semiHidden/>
-    <w:rPr>
-      <w:rFonts w:asciiTheme="majorHAnsi" w:eastAsiaTheme="majorEastAsia" w:hAnsiTheme="majorHAnsi" w:cstheme="majorBidi"/>
-      <w:color w:val="404040" w:themeColor="text1" w:themeTint="BF"/>
-      <w:sz w:val="20"/>
-      <w:szCs w:val="20"/>
-    </w:rPr>
-  </w:style>
-  <w:style w:type="character" w:customStyle="1" w:styleId="Heading9Char">
-    <w:name w:val="Heading 9 Char"/>
-    <w:basedOn w:val="DefaultParagraphFont"/>
-    <w:link w:val="Heading9"/>
-    <w:uiPriority w:val="9"/>
-    <w:semiHidden/>
-    <w:rPr>
-      <w:rFonts w:asciiTheme="majorHAnsi" w:eastAsiaTheme="majorEastAsia" w:hAnsiTheme="majorHAnsi" w:cstheme="majorBidi"/>
-      <w:i/>
-      <w:iCs/>
-      <w:color w:val="404040" w:themeColor="text1" w:themeTint="BF"/>
-      <w:sz w:val="20"/>
-      <w:szCs w:val="20"/>
-    </w:rPr>
-  </w:style>
-  <w:style w:type="character" w:styleId="SubtleEmphasis">
-    <w:name w:val="Subtle Emphasis"/>
-    <w:basedOn w:val="DefaultParagraphFont"/>
-    <w:uiPriority w:val="19"/>
-    <w:qFormat/>
-    <w:rPr>
-      <w:i/>
-      <w:iCs/>
-      <w:color w:val="404040" w:themeColor="text1" w:themeTint="BF"/>
-    </w:rPr>
-  </w:style>
-  <w:style w:type="character" w:styleId="Emphasis">
-    <w:name w:val="Emphasis"/>
-    <w:basedOn w:val="DefaultParagraphFont"/>
-    <w:uiPriority w:val="20"/>
-    <w:qFormat/>
-    <w:rPr>
-      <w:i/>
-      <w:iCs/>
-      <w:color w:val="auto"/>
-    </w:rPr>
-  </w:style>
-  <w:style w:type="character" w:styleId="IntenseEmphasis">
-    <w:name w:val="Intense Emphasis"/>
-    <w:basedOn w:val="DefaultParagraphFont"/>
-    <w:uiPriority w:val="21"/>
-    <w:qFormat/>
-    <w:rPr>
-      <w:b/>
-      <w:bCs/>
-      <w:i/>
-      <w:iCs/>
-      <w:caps/>
-    </w:rPr>
-  </w:style>
-  <w:style w:type="character" w:styleId="Strong">
-    <w:name w:val="Strong"/>
-    <w:basedOn w:val="DefaultParagraphFont"/>
-    <w:uiPriority w:val="22"/>
-    <w:qFormat/>
-    <w:rPr>
-      <w:b/>
-      <w:bCs/>
-      <w:color w:val="000000" w:themeColor="text1"/>
-    </w:rPr>
-  </w:style>
-  <w:style w:type="paragraph" w:styleId="Quote">
-    <w:name w:val="Quote"/>
-    <w:basedOn w:val="Normal"/>
-    <w:next w:val="Normal"/>
-    <w:link w:val="QuoteChar"/>
-    <w:uiPriority w:val="29"/>
-    <w:qFormat/>
-    <w:pPr>
-      <w:spacing w:before="160"/>
-      <w:ind w:left="720" w:right="720"/>
-    </w:pPr>
-    <w:rPr>
-      <w:i/>
-      <w:iCs/>
-      <w:color w:val="000000" w:themeColor="text1"/>
-    </w:rPr>
-  </w:style>
-  <w:style w:type="character" w:customStyle="1" w:styleId="QuoteChar">
-    <w:name w:val="Quote Char"/>
-    <w:basedOn w:val="DefaultParagraphFont"/>
-    <w:link w:val="Quote"/>
-    <w:uiPriority w:val="29"/>
-    <w:rPr>
-      <w:i/>
-      <w:iCs/>
-      <w:color w:val="000000" w:themeColor="text1"/>
-    </w:rPr>
-  </w:style>
-  <w:style w:type="paragraph" w:styleId="IntenseQuote">
-    <w:name w:val="Intense Quote"/>
-    <w:basedOn w:val="Normal"/>
-    <w:next w:val="Normal"/>
-    <w:link w:val="IntenseQuoteChar"/>
-    <w:uiPriority w:val="30"/>
-    <w:qFormat/>
-    <w:pPr>
-      <w:pBdr>
-        <w:top w:val="single" w:sz="24" w:space="1" w:color="F2F2F2" w:themeColor="background1" w:themeShade="F2"/>
-        <w:bottom w:val="single" w:sz="24" w:space="1" w:color="F2F2F2" w:themeColor="background1" w:themeShade="F2"/>
-      </w:pBdr>
-      <w:shd w:val="clear" w:color="auto" w:fill="F2F2F2" w:themeFill="background1" w:themeFillShade="F2"/>
-      <w:spacing w:before="240" w:after="240"/>
-      <w:ind w:left="936" w:right="936"/>
-      <w:jc w:val="center"/>
-    </w:pPr>
-    <w:rPr>
-      <w:color w:val="000000" w:themeColor="text1"/>
-    </w:rPr>
-  </w:style>
-  <w:style w:type="character" w:customStyle="1" w:styleId="IntenseQuoteChar">
-    <w:name w:val="Intense Quote Char"/>
-    <w:basedOn w:val="DefaultParagraphFont"/>
-    <w:link w:val="IntenseQuote"/>
-    <w:uiPriority w:val="30"/>
-    <w:rPr>
-      <w:color w:val="000000" w:themeColor="text1"/>
-      <w:shd w:val="clear" w:color="auto" w:fill="F2F2F2" w:themeFill="background1" w:themeFillShade="F2"/>
-    </w:rPr>
-  </w:style>
-  <w:style w:type="character" w:styleId="SubtleReference">
-    <w:name w:val="Subtle Reference"/>
-    <w:basedOn w:val="DefaultParagraphFont"/>
-    <w:uiPriority w:val="31"/>
-    <w:qFormat/>
-    <w:rPr>
-      <w:smallCaps/>
-      <w:color w:val="404040" w:themeColor="text1" w:themeTint="BF"/>
-      <w:u w:val="single" w:color="7F7F7F" w:themeColor="text1" w:themeTint="80"/>
-    </w:rPr>
-  </w:style>
-  <w:style w:type="character" w:styleId="IntenseReference">
-    <w:name w:val="Intense Reference"/>
-    <w:basedOn w:val="DefaultParagraphFont"/>
-    <w:uiPriority w:val="32"/>
-    <w:qFormat/>
-    <w:rPr>
-      <w:b/>
-      <w:bCs/>
-      <w:smallCaps/>
-      <w:u w:val="single"/>
-    </w:rPr>
-  </w:style>
-  <w:style w:type="character" w:styleId="BookTitle">
-    <w:name w:val="Book Title"/>
-    <w:basedOn w:val="DefaultParagraphFont"/>
-    <w:uiPriority w:val="33"/>
-    <w:qFormat/>
-    <w:rPr>
-      <w:b w:val="0"/>
-      <w:bCs w:val="0"/>
-      <w:smallCaps/>
-      <w:spacing w:val="5"/>
-    </w:rPr>
-  </w:style>
-  <w:style w:type="paragraph" w:styleId="Caption">
-    <w:name w:val="caption"/>
-    <w:basedOn w:val="Normal"/>
-    <w:next w:val="Normal"/>
-    <w:uiPriority w:val="35"/>
-    <w:semiHidden/>
-    <w:unhideWhenUsed/>
-    <w:qFormat/>
-    <w:pPr>
-      <w:spacing w:after="200" w:line="240" w:lineRule="auto"/>
-    </w:pPr>
-    <w:rPr>
-      <w:i/>
-      <w:iCs/>
-      <w:color w:val="323232" w:themeColor="text2"/>
-      <w:sz w:val="18"/>
-      <w:szCs w:val="18"/>
-    </w:rPr>
-  </w:style>
-  <w:style w:type="paragraph" w:styleId="TOCHeading">
-    <w:name w:val="TOC Heading"/>
-    <w:basedOn w:val="Heading1"/>
-    <w:next w:val="Normal"/>
-    <w:uiPriority w:val="39"/>
-    <w:semiHidden/>
-    <w:unhideWhenUsed/>
-    <w:qFormat/>
-    <w:pPr>
-      <w:outlineLvl w:val="9"/>
-    </w:pPr>
-  </w:style>
-  <w:style w:type="paragraph" w:styleId="NoSpacing">
-    <w:name w:val="No Spacing"/>
-    <w:uiPriority w:val="1"/>
-    <w:qFormat/>
-    <w:pPr>
-      <w:spacing w:after="0" w:line="240" w:lineRule="auto"/>
-    </w:pPr>
-  </w:style>
-  <w:style w:type="paragraph" w:styleId="ListParagraph">
-    <w:name w:val="List Paragraph"/>
-    <w:basedOn w:val="Normal"/>
-    <w:uiPriority w:val="34"/>
-    <w:qFormat/>
-    <w:pPr>
-      <w:ind w:left="720"/>
-      <w:contextualSpacing/>
-    </w:pPr>
-  </w:style>
-  <w:style w:type="paragraph" w:customStyle="1" w:styleId="code">
-    <w:name w:val="code"/>
-    <w:basedOn w:val="Normal"/>
-    <w:qFormat/>
-    <w:rsid w:val="00157053"/>
-    <w:pPr>
-      <w:spacing w:after="0"/>
-    </w:pPr>
-    <w:rPr>
-      <w:rFonts w:ascii="Courier New" w:hAnsi="Courier New"/>
-    </w:rPr>
-  </w:style>
-  <w:style w:type="table" w:styleId="TableGrid">
-    <w:name w:val="Table Grid"/>
-    <w:basedOn w:val="TableNormal"/>
-    <w:uiPriority w:val="39"/>
-    <w:rsid w:val="006E7BF3"/>
-    <w:pPr>
-      <w:spacing w:after="0" w:line="240" w:lineRule="auto"/>
-    </w:pPr>
-    <w:tblPr>
-      <w:tblBorders>
-        <w:top w:val="single" w:sz="4" w:space="0" w:color="auto"/>
-        <w:left w:val="single" w:sz="4" w:space="0" w:color="auto"/>
-        <w:bottom w:val="single" w:sz="4" w:space="0" w:color="auto"/>
-        <w:right w:val="single" w:sz="4" w:space="0" w:color="auto"/>
-        <w:insideH w:val="single" w:sz="4" w:space="0" w:color="auto"/>
-        <w:insideV w:val="single" w:sz="4" w:space="0" w:color="auto"/>
-      </w:tblBorders>
-    </w:tblPr>
+  <w:style w:type="paragraph" w:customStyle="1" w:styleId="3BD6FC309D5C4230BA9296B68EE8C153">
+    <w:name w:val="3BD6FC309D5C4230BA9296B68EE8C153"/>
+    <w:rsid w:val="00A0195D"/>
   </w:style>
 </w:styles>
+</file>
+
+<file path=word/glossary/webSettings.xml><?xml version="1.0" encoding="utf-8"?>
+<w:webSettings xmlns:mc="http://schemas.openxmlformats.org/markup-compatibility/2006" xmlns:r="http://schemas.openxmlformats.org/officeDocument/2006/relationships" xmlns:w="http://schemas.openxmlformats.org/wordprocessingml/2006/main" xmlns:w14="http://schemas.microsoft.com/office/word/2010/wordml" xmlns:w15="http://schemas.microsoft.com/office/word/2012/wordml" mc:Ignorable="w14 w15">
+  <w:optimizeForBrowser/>
+  <w:allowPNG/>
+</w:webSettings>
 </file>
 
 <file path=word/theme/theme1.xml><?xml version="1.0" encoding="utf-8"?>
@@ -3653,10 +5149,22 @@
 </FormTemplates>
 </file>
 
+<file path=customXml/item2.xml><?xml version="1.0" encoding="utf-8"?>
+<b:Sources xmlns:b="http://schemas.openxmlformats.org/officeDocument/2006/bibliography" xmlns="http://schemas.openxmlformats.org/officeDocument/2006/bibliography" SelectedStyle="\APASixthEditionOfficeOnline.xsl" StyleName="APA" Version="6"/>
+</file>
+
 <file path=customXml/itemProps1.xml><?xml version="1.0" encoding="utf-8"?>
 <ds:datastoreItem xmlns:ds="http://schemas.openxmlformats.org/officeDocument/2006/customXml" ds:itemID="{499EA1EC-B023-4266-9865-E1EDA122A8C9}">
   <ds:schemaRefs>
     <ds:schemaRef ds:uri="http://schemas.microsoft.com/sharepoint/v3/contenttype/forms"/>
   </ds:schemaRefs>
 </ds:datastoreItem>
+</file>
+
+<file path=customXml/itemProps2.xml><?xml version="1.0" encoding="utf-8"?>
+<ds:datastoreItem xmlns:ds="http://schemas.openxmlformats.org/officeDocument/2006/customXml" ds:itemID="{8D2FEBAA-71B1-4C40-A27D-5C5D1D53A8CB}">
+  <ds:schemaRefs>
+    <ds:schemaRef ds:uri="http://schemas.openxmlformats.org/officeDocument/2006/bibliography"/>
+  </ds:schemaRefs>
+</ds:datastoreItem>
 </file>
</xml_diff>